<commit_message>
Updated final report doc
</commit_message>
<xml_diff>
--- a/Docs/Project final report.docx
+++ b/Docs/Project final report.docx
@@ -1,6 +1,6 @@
 
 <file path=word/document.xml><?xml version="1.0" encoding="utf-8"?>
-<w:document xmlns:wpc="http://schemas.microsoft.com/office/word/2010/wordprocessingCanvas" xmlns:cx="http://schemas.microsoft.com/office/drawing/2014/chartex" xmlns:cx1="http://schemas.microsoft.com/office/drawing/2015/9/8/chartex" xmlns:cx2="http://schemas.microsoft.com/office/drawing/2015/10/21/chartex" xmlns:cx3="http://schemas.microsoft.com/office/drawing/2016/5/9/chartex" xmlns:cx4="http://schemas.microsoft.com/office/drawing/2016/5/10/chartex" xmlns:cx5="http://schemas.microsoft.com/office/drawing/2016/5/11/chartex" xmlns:cx6="http://schemas.microsoft.com/office/drawing/2016/5/12/chartex" xmlns:cx7="http://schemas.microsoft.com/office/drawing/2016/5/13/chartex" xmlns:cx8="http://schemas.microsoft.com/office/drawing/2016/5/14/chartex" xmlns:mc="http://schemas.openxmlformats.org/markup-compatibility/2006" xmlns:aink="http://schemas.microsoft.com/office/drawing/2016/ink" xmlns:am3d="http://schemas.microsoft.com/office/drawing/2017/model3d" xmlns:o="urn:schemas-microsoft-com:office:office" xmlns:oel="http://schemas.microsoft.com/office/2019/extlst" xmlns:r="http://schemas.openxmlformats.org/officeDocument/2006/relationships" xmlns:m="http://schemas.openxmlformats.org/officeDocument/2006/math" xmlns:v="urn:schemas-microsoft-com:vml" xmlns:wp14="http://schemas.microsoft.com/office/word/2010/wordprocessingDrawing" xmlns:wp="http://schemas.openxmlformats.org/drawingml/2006/wordprocessingDrawing" xmlns:w10="urn:schemas-microsoft-com:office:word" xmlns:w="http://schemas.openxmlformats.org/wordprocessingml/2006/main" xmlns:w14="http://schemas.microsoft.com/office/word/2010/wordml" xmlns:w15="http://schemas.microsoft.com/office/word/2012/wordml" xmlns:w16cex="http://schemas.microsoft.com/office/word/2018/wordml/cex" xmlns:w16cid="http://schemas.microsoft.com/office/word/2016/wordml/cid" xmlns:w16="http://schemas.microsoft.com/office/word/2018/wordml" xmlns:w16du="http://schemas.microsoft.com/office/word/2023/wordml/word16du" xmlns:w16sdtdh="http://schemas.microsoft.com/office/word/2020/wordml/sdtdatahash" xmlns:w16se="http://schemas.microsoft.com/office/word/2015/wordml/symex" xmlns:wpg="http://schemas.microsoft.com/office/word/2010/wordprocessingGroup" xmlns:wpi="http://schemas.microsoft.com/office/word/2010/wordprocessingInk" xmlns:wne="http://schemas.microsoft.com/office/word/2006/wordml" xmlns:wps="http://schemas.microsoft.com/office/word/2010/wordprocessingShape" mc:Ignorable="w14 w15 w16se w16cid w16 w16cex w16sdtdh wp14">
+<w:document xmlns:wpc="http://schemas.microsoft.com/office/word/2010/wordprocessingCanvas" xmlns:cx="http://schemas.microsoft.com/office/drawing/2014/chartex" xmlns:mc="http://schemas.openxmlformats.org/markup-compatibility/2006" xmlns:o="urn:schemas-microsoft-com:office:office" xmlns:r="http://schemas.openxmlformats.org/officeDocument/2006/relationships" xmlns:m="http://schemas.openxmlformats.org/officeDocument/2006/math" xmlns:v="urn:schemas-microsoft-com:vml" xmlns:wp14="http://schemas.microsoft.com/office/word/2010/wordprocessingDrawing" xmlns:wp="http://schemas.openxmlformats.org/drawingml/2006/wordprocessingDrawing" xmlns:w10="urn:schemas-microsoft-com:office:word" xmlns:w="http://schemas.openxmlformats.org/wordprocessingml/2006/main" xmlns:w14="http://schemas.microsoft.com/office/word/2010/wordml" xmlns:w15="http://schemas.microsoft.com/office/word/2012/wordml" xmlns:w16se="http://schemas.microsoft.com/office/word/2015/wordml/symex" xmlns:wpg="http://schemas.microsoft.com/office/word/2010/wordprocessingGroup" xmlns:wpi="http://schemas.microsoft.com/office/word/2010/wordprocessingInk" xmlns:wne="http://schemas.microsoft.com/office/word/2006/wordml" xmlns:wps="http://schemas.microsoft.com/office/word/2010/wordprocessingShape" mc:Ignorable="w14 w15 w16se wp14">
   <w:body>
     <w:sdt>
       <w:sdtPr>
@@ -10,6 +10,7 @@
           <w:docPartUnique/>
         </w:docPartObj>
       </w:sdtPr>
+      <w:sdtEndPr/>
       <w:sdtContent>
         <w:p>
           <w:pPr>
@@ -75,6 +76,7 @@
                   <w:dataBinding w:prefixMappings="xmlns:ns0='http://schemas.openxmlformats.org/package/2006/metadata/core-properties' xmlns:ns1='http://purl.org/dc/elements/1.1/'" w:xpath="/ns0:coreProperties[1]/ns1:title[1]" w:storeItemID="{6C3C8BC8-F283-45AE-878A-BAB7291924A1}"/>
                   <w:text/>
                 </w:sdtPr>
+                <w:sdtEndPr/>
                 <w:sdtContent>
                   <w:p>
                     <w:pPr>
@@ -117,6 +119,7 @@
                 <w:dataBinding w:prefixMappings="xmlns:ns0='http://schemas.openxmlformats.org/package/2006/metadata/core-properties' xmlns:ns1='http://purl.org/dc/elements/1.1/'" w:xpath="/ns0:coreProperties[1]/ns1:subject[1]" w:storeItemID="{6C3C8BC8-F283-45AE-878A-BAB7291924A1}"/>
                 <w:text/>
               </w:sdtPr>
+              <w:sdtEndPr/>
               <w:sdtContent>
                 <w:tc>
                   <w:tcPr>
@@ -136,23 +139,13 @@
                         <w:sz w:val="24"/>
                       </w:rPr>
                     </w:pPr>
-                    <w:proofErr w:type="spellStart"/>
                     <w:r>
                       <w:rPr>
                         <w:color w:val="2F5496" w:themeColor="accent1" w:themeShade="BF"/>
                         <w:sz w:val="24"/>
                         <w:szCs w:val="24"/>
                       </w:rPr>
-                      <w:t>Igus</w:t>
-                    </w:r>
-                    <w:proofErr w:type="spellEnd"/>
-                    <w:r>
-                      <w:rPr>
-                        <w:color w:val="2F5496" w:themeColor="accent1" w:themeShade="BF"/>
-                        <w:sz w:val="24"/>
-                        <w:szCs w:val="24"/>
-                      </w:rPr>
-                      <w:t xml:space="preserve"> robot arm industrial project</w:t>
+                      <w:t>Igus robot arm industrial project</w:t>
                     </w:r>
                   </w:p>
                 </w:tc>
@@ -206,6 +199,7 @@
                     <w:dataBinding w:prefixMappings="xmlns:ns0='http://schemas.openxmlformats.org/package/2006/metadata/core-properties' xmlns:ns1='http://purl.org/dc/elements/1.1/'" w:xpath="/ns0:coreProperties[1]/ns1:creator[1]" w:storeItemID="{6C3C8BC8-F283-45AE-878A-BAB7291924A1}"/>
                     <w:text/>
                   </w:sdtPr>
+                  <w:sdtEndPr/>
                   <w:sdtContent>
                     <w:r>
                       <w:rPr>
@@ -214,39 +208,8 @@
                         <w:szCs w:val="28"/>
                         <w:lang w:val="nl-NL"/>
                       </w:rPr>
-                      <w:t xml:space="preserve">Rik van Heesewijk, Luuk Aarts, </w:t>
+                      <w:t>Rik van Heesewijk, Luuk Aarts, Dimitar Dyulgerov</w:t>
                     </w:r>
-                    <w:proofErr w:type="spellStart"/>
-                    <w:r>
-                      <w:rPr>
-                        <w:color w:val="4472C4" w:themeColor="accent1"/>
-                        <w:sz w:val="28"/>
-                        <w:szCs w:val="28"/>
-                        <w:lang w:val="nl-NL"/>
-                      </w:rPr>
-                      <w:t>Dimitar</w:t>
-                    </w:r>
-                    <w:proofErr w:type="spellEnd"/>
-                    <w:r>
-                      <w:rPr>
-                        <w:color w:val="4472C4" w:themeColor="accent1"/>
-                        <w:sz w:val="28"/>
-                        <w:szCs w:val="28"/>
-                        <w:lang w:val="nl-NL"/>
-                      </w:rPr>
-                      <w:t xml:space="preserve"> </w:t>
-                    </w:r>
-                    <w:proofErr w:type="spellStart"/>
-                    <w:r>
-                      <w:rPr>
-                        <w:color w:val="4472C4" w:themeColor="accent1"/>
-                        <w:sz w:val="28"/>
-                        <w:szCs w:val="28"/>
-                        <w:lang w:val="nl-NL"/>
-                      </w:rPr>
-                      <w:t>Dyulgerov</w:t>
-                    </w:r>
-                    <w:proofErr w:type="spellEnd"/>
                     <w:r>
                       <w:rPr>
                         <w:color w:val="4472C4" w:themeColor="accent1"/>
@@ -280,6 +243,7 @@
                     <w:calendar w:val="gregorian"/>
                   </w:date>
                 </w:sdtPr>
+                <w:sdtEndPr/>
                 <w:sdtContent>
                   <w:p>
                     <w:pPr>
@@ -1153,15 +1117,7 @@
         <w:jc w:val="left"/>
       </w:pPr>
       <w:r>
-        <w:t xml:space="preserve">We had to use a tool to create a visualization of a conveyor belt. Besides having to work visually, it also had to be able to communicate with </w:t>
-      </w:r>
-      <w:proofErr w:type="spellStart"/>
-      <w:r>
-        <w:t>TwinCAT</w:t>
-      </w:r>
-      <w:proofErr w:type="spellEnd"/>
-      <w:r>
-        <w:t xml:space="preserve"> on a Beckhoff PLC. In addition, the program had to be simple enough so that anyone could get along with it and install it easily.</w:t>
+        <w:t>We had to use a tool to create a visualization of a conveyor belt. Besides having to work visually, it also had to be able to communicate with TwinCAT on a Beckhoff PLC. In addition, the program had to be simple enough so that anyone could get along with it and install it easily.</w:t>
       </w:r>
     </w:p>
     <w:p>
@@ -1281,12 +1237,26 @@
       <w:r>
         <w:t xml:space="preserve"> </w:t>
       </w:r>
-      <w:proofErr w:type="spellStart"/>
       <w:r>
         <w:t>TwinCat</w:t>
       </w:r>
       <w:bookmarkEnd w:id="4"/>
-      <w:proofErr w:type="spellEnd"/>
+      <w:r>
+        <w:t xml:space="preserve"> 3 </w:t>
+      </w:r>
+    </w:p>
+    <w:p>
+      <w:r>
+        <w:t xml:space="preserve">TwinCAT 3 is used to program the Beckhoff PLC. The jist of the source code and implementation details are described in the </w:t>
+      </w:r>
+      <w:r>
+        <w:t>TwinCAT 3 source code documentation</w:t>
+      </w:r>
+      <w:r>
+        <w:t xml:space="preserve"> document</w:t>
+      </w:r>
+      <w:bookmarkStart w:id="5" w:name="_GoBack"/>
+      <w:bookmarkEnd w:id="5"/>
     </w:p>
     <w:p>
       <w:pPr>
@@ -1303,21 +1273,40 @@
         <w:pStyle w:val="Heading2"/>
         <w:jc w:val="left"/>
       </w:pPr>
-      <w:bookmarkStart w:id="5" w:name="_Toc137799505"/>
-      <w:proofErr w:type="spellStart"/>
-      <w:r>
-        <w:t>CANopen</w:t>
-      </w:r>
-      <w:proofErr w:type="spellEnd"/>
-      <w:r>
-        <w:t xml:space="preserve"> research</w:t>
-      </w:r>
-      <w:bookmarkEnd w:id="5"/>
-    </w:p>
-    <w:p>
-      <w:pPr>
-        <w:jc w:val="left"/>
-      </w:pPr>
+      <w:bookmarkStart w:id="6" w:name="_Toc137799505"/>
+      <w:r>
+        <w:t>CANopen research</w:t>
+      </w:r>
+      <w:bookmarkEnd w:id="6"/>
+    </w:p>
+    <w:p>
+      <w:pPr>
+        <w:jc w:val="left"/>
+      </w:pPr>
+      <w:r>
+        <w:t xml:space="preserve">One of the initial project requirements was using CANopen to communicate with the </w:t>
+      </w:r>
+      <w:r>
+        <w:t>robot arm. Due to encountering unexpected issues, described in Ethernet or CANopen (</w:t>
+      </w:r>
+      <w:r>
+        <w:rPr>
+          <w:highlight w:val="yellow"/>
+        </w:rPr>
+        <w:t>ADD LINK</w:t>
+      </w:r>
+      <w:r>
+        <w:t>), and TwinCAT 3 source code documentation (</w:t>
+      </w:r>
+      <w:r>
+        <w:rPr>
+          <w:highlight w:val="yellow"/>
+        </w:rPr>
+        <w:t>ADD LINK</w:t>
+      </w:r>
+      <w:r>
+        <w:t xml:space="preserve">). Therefore, as can be concluded from the aforementioned document, CANopen was abandoned in favour of a socket client/server communication. </w:t>
+      </w:r>
     </w:p>
     <w:p>
       <w:pPr>
@@ -1329,11 +1318,12 @@
         <w:pStyle w:val="Heading1"/>
         <w:jc w:val="left"/>
       </w:pPr>
-      <w:bookmarkStart w:id="6" w:name="_Toc137799506"/>
-      <w:r>
+      <w:bookmarkStart w:id="7" w:name="_Toc137799506"/>
+      <w:r>
+        <w:lastRenderedPageBreak/>
         <w:t>Analysis</w:t>
       </w:r>
-      <w:bookmarkEnd w:id="6"/>
+      <w:bookmarkEnd w:id="7"/>
     </w:p>
     <w:p>
       <w:pPr>
@@ -1348,23 +1338,14 @@
         <w:jc w:val="left"/>
       </w:pPr>
       <w:r>
-        <w:t xml:space="preserve">We had to control a robot arm from a Beckhoff PLC, using </w:t>
-      </w:r>
-      <w:proofErr w:type="spellStart"/>
-      <w:r>
-        <w:t>CANopen</w:t>
-      </w:r>
-      <w:proofErr w:type="spellEnd"/>
-      <w:r>
-        <w:t>. There also had to be a visualization of a conveyor belt, which could then control the robot arm via the Beckhoff PLC to "pick up" cubes on the conveyor belt. The visualization must then send a location of a cube on the conveyor belt to the PLC, then it causes the robot arm to move to that position.</w:t>
-      </w:r>
-    </w:p>
-    <w:p>
-      <w:pPr>
-        <w:jc w:val="left"/>
-      </w:pPr>
-      <w:r>
-        <w:lastRenderedPageBreak/>
+        <w:t>We had to control a robot arm from a Beckhoff PLC, using CANopen. There also had to be a visualization of a conveyor belt, which could then control the robot arm via the Beckhoff PLC to "pick up" cubes on the conveyor belt. The visualization must then send a location of a cube on the conveyor belt to the PLC, then it causes the robot arm to move to that position.</w:t>
+      </w:r>
+    </w:p>
+    <w:p>
+      <w:pPr>
+        <w:jc w:val="left"/>
+      </w:pPr>
+      <w:r>
         <w:t xml:space="preserve">If you want to read more about our analysis, read the </w:t>
       </w:r>
       <w:hyperlink r:id="rId7" w:history="1">
@@ -1389,11 +1370,11 @@
         <w:pStyle w:val="Heading1"/>
         <w:jc w:val="left"/>
       </w:pPr>
-      <w:bookmarkStart w:id="7" w:name="_Toc137799507"/>
+      <w:bookmarkStart w:id="8" w:name="_Toc137799507"/>
       <w:r>
         <w:t>Requirements</w:t>
       </w:r>
-      <w:bookmarkEnd w:id="7"/>
+      <w:bookmarkEnd w:id="8"/>
     </w:p>
     <w:p>
       <w:pPr>
@@ -1421,11 +1402,11 @@
         <w:pStyle w:val="Heading1"/>
         <w:jc w:val="left"/>
       </w:pPr>
-      <w:bookmarkStart w:id="8" w:name="_Toc137799508"/>
+      <w:bookmarkStart w:id="9" w:name="_Toc137799508"/>
       <w:r>
         <w:t>Design</w:t>
       </w:r>
-      <w:bookmarkEnd w:id="8"/>
+      <w:bookmarkEnd w:id="9"/>
     </w:p>
     <w:p>
       <w:pPr>
@@ -1451,11 +1432,11 @@
         <w:pStyle w:val="Heading1"/>
         <w:jc w:val="left"/>
       </w:pPr>
-      <w:bookmarkStart w:id="9" w:name="_Toc137799509"/>
+      <w:bookmarkStart w:id="10" w:name="_Toc137799509"/>
       <w:r>
         <w:t>Tests</w:t>
       </w:r>
-      <w:bookmarkEnd w:id="9"/>
+      <w:bookmarkEnd w:id="10"/>
     </w:p>
     <w:p>
       <w:pPr>
@@ -1491,7 +1472,7 @@
 </file>
 
 <file path=word/numbering.xml><?xml version="1.0" encoding="utf-8"?>
-<w:numbering xmlns:wpc="http://schemas.microsoft.com/office/word/2010/wordprocessingCanvas" xmlns:cx="http://schemas.microsoft.com/office/drawing/2014/chartex" xmlns:cx1="http://schemas.microsoft.com/office/drawing/2015/9/8/chartex" xmlns:cx2="http://schemas.microsoft.com/office/drawing/2015/10/21/chartex" xmlns:cx3="http://schemas.microsoft.com/office/drawing/2016/5/9/chartex" xmlns:cx4="http://schemas.microsoft.com/office/drawing/2016/5/10/chartex" xmlns:cx5="http://schemas.microsoft.com/office/drawing/2016/5/11/chartex" xmlns:cx6="http://schemas.microsoft.com/office/drawing/2016/5/12/chartex" xmlns:cx7="http://schemas.microsoft.com/office/drawing/2016/5/13/chartex" xmlns:cx8="http://schemas.microsoft.com/office/drawing/2016/5/14/chartex" xmlns:mc="http://schemas.openxmlformats.org/markup-compatibility/2006" xmlns:aink="http://schemas.microsoft.com/office/drawing/2016/ink" xmlns:am3d="http://schemas.microsoft.com/office/drawing/2017/model3d" xmlns:o="urn:schemas-microsoft-com:office:office" xmlns:oel="http://schemas.microsoft.com/office/2019/extlst" xmlns:r="http://schemas.openxmlformats.org/officeDocument/2006/relationships" xmlns:m="http://schemas.openxmlformats.org/officeDocument/2006/math" xmlns:v="urn:schemas-microsoft-com:vml" xmlns:wp14="http://schemas.microsoft.com/office/word/2010/wordprocessingDrawing" xmlns:wp="http://schemas.openxmlformats.org/drawingml/2006/wordprocessingDrawing" xmlns:w10="urn:schemas-microsoft-com:office:word" xmlns:w="http://schemas.openxmlformats.org/wordprocessingml/2006/main" xmlns:w14="http://schemas.microsoft.com/office/word/2010/wordml" xmlns:w15="http://schemas.microsoft.com/office/word/2012/wordml" xmlns:w16cex="http://schemas.microsoft.com/office/word/2018/wordml/cex" xmlns:w16cid="http://schemas.microsoft.com/office/word/2016/wordml/cid" xmlns:w16="http://schemas.microsoft.com/office/word/2018/wordml" xmlns:w16du="http://schemas.microsoft.com/office/word/2023/wordml/word16du" xmlns:w16sdtdh="http://schemas.microsoft.com/office/word/2020/wordml/sdtdatahash" xmlns:w16se="http://schemas.microsoft.com/office/word/2015/wordml/symex" xmlns:wpg="http://schemas.microsoft.com/office/word/2010/wordprocessingGroup" xmlns:wpi="http://schemas.microsoft.com/office/word/2010/wordprocessingInk" xmlns:wne="http://schemas.microsoft.com/office/word/2006/wordml" xmlns:wps="http://schemas.microsoft.com/office/word/2010/wordprocessingShape" mc:Ignorable="w14 w15 w16se w16cid w16 w16cex w16sdtdh wp14">
+<w:numbering xmlns:wpc="http://schemas.microsoft.com/office/word/2010/wordprocessingCanvas" xmlns:cx="http://schemas.microsoft.com/office/drawing/2014/chartex" xmlns:mc="http://schemas.openxmlformats.org/markup-compatibility/2006" xmlns:o="urn:schemas-microsoft-com:office:office" xmlns:r="http://schemas.openxmlformats.org/officeDocument/2006/relationships" xmlns:m="http://schemas.openxmlformats.org/officeDocument/2006/math" xmlns:v="urn:schemas-microsoft-com:vml" xmlns:wp14="http://schemas.microsoft.com/office/word/2010/wordprocessingDrawing" xmlns:wp="http://schemas.openxmlformats.org/drawingml/2006/wordprocessingDrawing" xmlns:w10="urn:schemas-microsoft-com:office:word" xmlns:w="http://schemas.openxmlformats.org/wordprocessingml/2006/main" xmlns:w14="http://schemas.microsoft.com/office/word/2010/wordml" xmlns:w15="http://schemas.microsoft.com/office/word/2012/wordml" xmlns:w16se="http://schemas.microsoft.com/office/word/2015/wordml/symex" xmlns:wpg="http://schemas.microsoft.com/office/word/2010/wordprocessingGroup" xmlns:wpi="http://schemas.microsoft.com/office/word/2010/wordprocessingInk" xmlns:wne="http://schemas.microsoft.com/office/word/2006/wordml" xmlns:wps="http://schemas.microsoft.com/office/word/2010/wordprocessingShape" mc:Ignorable="w14 w15 w16se wp14">
   <w:abstractNum w:abstractNumId="0" w15:restartNumberingAfterBreak="0">
     <w:nsid w:val="344D2E88"/>
     <w:multiLevelType w:val="hybridMultilevel"/>
@@ -1605,14 +1586,14 @@
       </w:rPr>
     </w:lvl>
   </w:abstractNum>
-  <w:num w:numId="1" w16cid:durableId="1827429596">
+  <w:num w:numId="1">
     <w:abstractNumId w:val="0"/>
   </w:num>
 </w:numbering>
 </file>
 
 <file path=word/styles.xml><?xml version="1.0" encoding="utf-8"?>
-<w:styles xmlns:mc="http://schemas.openxmlformats.org/markup-compatibility/2006" xmlns:r="http://schemas.openxmlformats.org/officeDocument/2006/relationships" xmlns:w="http://schemas.openxmlformats.org/wordprocessingml/2006/main" xmlns:w14="http://schemas.microsoft.com/office/word/2010/wordml" xmlns:w15="http://schemas.microsoft.com/office/word/2012/wordml" xmlns:w16cex="http://schemas.microsoft.com/office/word/2018/wordml/cex" xmlns:w16cid="http://schemas.microsoft.com/office/word/2016/wordml/cid" xmlns:w16="http://schemas.microsoft.com/office/word/2018/wordml" xmlns:w16sdtdh="http://schemas.microsoft.com/office/word/2020/wordml/sdtdatahash" xmlns:w16se="http://schemas.microsoft.com/office/word/2015/wordml/symex" mc:Ignorable="w14 w15 w16se w16cid w16 w16cex w16sdtdh">
+<w:styles xmlns:mc="http://schemas.openxmlformats.org/markup-compatibility/2006" xmlns:r="http://schemas.openxmlformats.org/officeDocument/2006/relationships" xmlns:w="http://schemas.openxmlformats.org/wordprocessingml/2006/main" xmlns:w14="http://schemas.microsoft.com/office/word/2010/wordml" xmlns:w15="http://schemas.microsoft.com/office/word/2012/wordml" xmlns:w16se="http://schemas.microsoft.com/office/word/2015/wordml/symex" mc:Ignorable="w14 w15 w16se">
   <w:docDefaults>
     <w:rPrDefault>
       <w:rPr>
@@ -1620,7 +1601,7 @@
         <w:kern w:val="2"/>
         <w:sz w:val="22"/>
         <w:szCs w:val="22"/>
-        <w:lang w:eastAsia="en-US" w:bidi="ar-SA"/>
+        <w:lang w:val="en-US" w:eastAsia="en-US" w:bidi="ar-SA"/>
         <w14:ligatures w14:val="standardContextual"/>
       </w:rPr>
     </w:rPrDefault>
@@ -1630,7 +1611,7 @@
       </w:pPr>
     </w:pPrDefault>
   </w:docDefaults>
-  <w:latentStyles w:defLockedState="0" w:defUIPriority="99" w:defSemiHidden="0" w:defUnhideWhenUsed="0" w:defQFormat="0" w:count="376">
+  <w:latentStyles w:defLockedState="0" w:defUIPriority="99" w:defSemiHidden="0" w:defUnhideWhenUsed="0" w:defQFormat="0" w:count="371">
     <w:lsdException w:name="Normal" w:uiPriority="0" w:qFormat="1"/>
     <w:lsdException w:name="heading 1" w:uiPriority="9" w:qFormat="1"/>
     <w:lsdException w:name="heading 2" w:semiHidden="1" w:uiPriority="9" w:unhideWhenUsed="1" w:qFormat="1"/>
@@ -2002,11 +1983,6 @@
     <w:lsdException w:name="List Table 5 Dark Accent 6" w:uiPriority="50"/>
     <w:lsdException w:name="List Table 6 Colorful Accent 6" w:uiPriority="51"/>
     <w:lsdException w:name="List Table 7 Colorful Accent 6" w:uiPriority="52"/>
-    <w:lsdException w:name="Mention" w:semiHidden="1" w:unhideWhenUsed="1"/>
-    <w:lsdException w:name="Smart Hyperlink" w:semiHidden="1" w:unhideWhenUsed="1"/>
-    <w:lsdException w:name="Hashtag" w:semiHidden="1" w:unhideWhenUsed="1"/>
-    <w:lsdException w:name="Unresolved Mention" w:semiHidden="1" w:unhideWhenUsed="1"/>
-    <w:lsdException w:name="Smart Link" w:semiHidden="1" w:unhideWhenUsed="1"/>
   </w:latentStyles>
   <w:style w:type="paragraph" w:default="1" w:styleId="Normal">
     <w:name w:val="Normal"/>
@@ -2097,7 +2073,6 @@
     <w:rPr>
       <w:rFonts w:eastAsiaTheme="minorEastAsia"/>
       <w:kern w:val="0"/>
-      <w:lang w:val="en-US"/>
       <w14:ligatures w14:val="none"/>
     </w:rPr>
   </w:style>
@@ -2177,7 +2152,7 @@
       <w:u w:val="single"/>
     </w:rPr>
   </w:style>
-  <w:style w:type="character" w:styleId="UnresolvedMention">
+  <w:style w:type="character" w:customStyle="1" w:styleId="UnresolvedMention">
     <w:name w:val="Unresolved Mention"/>
     <w:basedOn w:val="DefaultParagraphFont"/>
     <w:uiPriority w:val="99"/>
@@ -2229,7 +2204,7 @@
 </file>
 
 <file path=word/glossary/document.xml><?xml version="1.0" encoding="utf-8"?>
-<w:glossaryDocument xmlns:wpc="http://schemas.microsoft.com/office/word/2010/wordprocessingCanvas" xmlns:cx="http://schemas.microsoft.com/office/drawing/2014/chartex" xmlns:cx1="http://schemas.microsoft.com/office/drawing/2015/9/8/chartex" xmlns:cx2="http://schemas.microsoft.com/office/drawing/2015/10/21/chartex" xmlns:cx3="http://schemas.microsoft.com/office/drawing/2016/5/9/chartex" xmlns:cx4="http://schemas.microsoft.com/office/drawing/2016/5/10/chartex" xmlns:cx5="http://schemas.microsoft.com/office/drawing/2016/5/11/chartex" xmlns:cx6="http://schemas.microsoft.com/office/drawing/2016/5/12/chartex" xmlns:cx7="http://schemas.microsoft.com/office/drawing/2016/5/13/chartex" xmlns:cx8="http://schemas.microsoft.com/office/drawing/2016/5/14/chartex" xmlns:mc="http://schemas.openxmlformats.org/markup-compatibility/2006" xmlns:aink="http://schemas.microsoft.com/office/drawing/2016/ink" xmlns:am3d="http://schemas.microsoft.com/office/drawing/2017/model3d" xmlns:o="urn:schemas-microsoft-com:office:office" xmlns:oel="http://schemas.microsoft.com/office/2019/extlst" xmlns:r="http://schemas.openxmlformats.org/officeDocument/2006/relationships" xmlns:m="http://schemas.openxmlformats.org/officeDocument/2006/math" xmlns:v="urn:schemas-microsoft-com:vml" xmlns:wp14="http://schemas.microsoft.com/office/word/2010/wordprocessingDrawing" xmlns:wp="http://schemas.openxmlformats.org/drawingml/2006/wordprocessingDrawing" xmlns:w10="urn:schemas-microsoft-com:office:word" xmlns:w="http://schemas.openxmlformats.org/wordprocessingml/2006/main" xmlns:w14="http://schemas.microsoft.com/office/word/2010/wordml" xmlns:w15="http://schemas.microsoft.com/office/word/2012/wordml" xmlns:w16cex="http://schemas.microsoft.com/office/word/2018/wordml/cex" xmlns:w16cid="http://schemas.microsoft.com/office/word/2016/wordml/cid" xmlns:w16="http://schemas.microsoft.com/office/word/2018/wordml" xmlns:w16du="http://schemas.microsoft.com/office/word/2023/wordml/word16du" xmlns:w16sdtdh="http://schemas.microsoft.com/office/word/2020/wordml/sdtdatahash" xmlns:w16se="http://schemas.microsoft.com/office/word/2015/wordml/symex" xmlns:wpg="http://schemas.microsoft.com/office/word/2010/wordprocessingGroup" xmlns:wpi="http://schemas.microsoft.com/office/word/2010/wordprocessingInk" xmlns:wne="http://schemas.microsoft.com/office/word/2006/wordml" xmlns:wps="http://schemas.microsoft.com/office/word/2010/wordprocessingShape" mc:Ignorable="w14 w15 w16se w16cid w16 w16cex w16sdtdh wp14">
+<w:glossaryDocument xmlns:wpc="http://schemas.microsoft.com/office/word/2010/wordprocessingCanvas" xmlns:cx="http://schemas.microsoft.com/office/drawing/2014/chartex" xmlns:mc="http://schemas.openxmlformats.org/markup-compatibility/2006" xmlns:o="urn:schemas-microsoft-com:office:office" xmlns:r="http://schemas.openxmlformats.org/officeDocument/2006/relationships" xmlns:m="http://schemas.openxmlformats.org/officeDocument/2006/math" xmlns:v="urn:schemas-microsoft-com:vml" xmlns:wp14="http://schemas.microsoft.com/office/word/2010/wordprocessingDrawing" xmlns:wp="http://schemas.openxmlformats.org/drawingml/2006/wordprocessingDrawing" xmlns:w10="urn:schemas-microsoft-com:office:word" xmlns:w="http://schemas.openxmlformats.org/wordprocessingml/2006/main" xmlns:w14="http://schemas.microsoft.com/office/word/2010/wordml" xmlns:w15="http://schemas.microsoft.com/office/word/2012/wordml" xmlns:w16se="http://schemas.microsoft.com/office/word/2015/wordml/symex" xmlns:wpg="http://schemas.microsoft.com/office/word/2010/wordprocessingGroup" xmlns:wpi="http://schemas.microsoft.com/office/word/2010/wordprocessingInk" xmlns:wne="http://schemas.microsoft.com/office/word/2006/wordml" xmlns:wps="http://schemas.microsoft.com/office/word/2010/wordprocessingShape" mc:Ignorable="w14 w15 w16se wp14">
   <w:docParts>
     <w:docPart>
       <w:docPartPr>
@@ -2254,7 +2229,7 @@
           <w:r>
             <w:rPr>
               <w:rFonts w:asciiTheme="majorHAnsi" w:eastAsiaTheme="majorEastAsia" w:hAnsiTheme="majorHAnsi" w:cstheme="majorBidi"/>
-              <w:color w:val="4472C4" w:themeColor="accent1"/>
+              <w:color w:val="5B9BD5" w:themeColor="accent1"/>
               <w:sz w:val="88"/>
               <w:szCs w:val="88"/>
             </w:rPr>
@@ -2285,7 +2260,7 @@
           </w:pPr>
           <w:r>
             <w:rPr>
-              <w:color w:val="2F5496" w:themeColor="accent1" w:themeShade="BF"/>
+              <w:color w:val="2E74B5" w:themeColor="accent1" w:themeShade="BF"/>
               <w:sz w:val="24"/>
               <w:szCs w:val="24"/>
             </w:rPr>
@@ -2316,7 +2291,7 @@
           </w:pPr>
           <w:r>
             <w:rPr>
-              <w:color w:val="4472C4" w:themeColor="accent1"/>
+              <w:color w:val="5B9BD5" w:themeColor="accent1"/>
               <w:sz w:val="28"/>
               <w:szCs w:val="28"/>
             </w:rPr>
@@ -2347,7 +2322,7 @@
           </w:pPr>
           <w:r>
             <w:rPr>
-              <w:color w:val="4472C4" w:themeColor="accent1"/>
+              <w:color w:val="5B9BD5" w:themeColor="accent1"/>
               <w:sz w:val="28"/>
               <w:szCs w:val="28"/>
             </w:rPr>
@@ -2361,7 +2336,7 @@
 </file>
 
 <file path=word/glossary/fontTable.xml><?xml version="1.0" encoding="utf-8"?>
-<w:fonts xmlns:mc="http://schemas.openxmlformats.org/markup-compatibility/2006" xmlns:r="http://schemas.openxmlformats.org/officeDocument/2006/relationships" xmlns:w="http://schemas.openxmlformats.org/wordprocessingml/2006/main" xmlns:w14="http://schemas.microsoft.com/office/word/2010/wordml" xmlns:w15="http://schemas.microsoft.com/office/word/2012/wordml" xmlns:w16cex="http://schemas.microsoft.com/office/word/2018/wordml/cex" xmlns:w16cid="http://schemas.microsoft.com/office/word/2016/wordml/cid" xmlns:w16="http://schemas.microsoft.com/office/word/2018/wordml" xmlns:w16sdtdh="http://schemas.microsoft.com/office/word/2020/wordml/sdtdatahash" xmlns:w16se="http://schemas.microsoft.com/office/word/2015/wordml/symex" mc:Ignorable="w14 w15 w16se w16cid w16 w16cex w16sdtdh">
+<w:fonts xmlns:mc="http://schemas.openxmlformats.org/markup-compatibility/2006" xmlns:r="http://schemas.openxmlformats.org/officeDocument/2006/relationships" xmlns:w="http://schemas.openxmlformats.org/wordprocessingml/2006/main" xmlns:w14="http://schemas.microsoft.com/office/word/2010/wordml" xmlns:w15="http://schemas.microsoft.com/office/word/2012/wordml" xmlns:w16se="http://schemas.microsoft.com/office/word/2015/wordml/symex" mc:Ignorable="w14 w15 w16se">
   <w:font w:name="Symbol">
     <w:panose1 w:val="05050102010706020507"/>
     <w:charset w:val="02"/>
@@ -2395,20 +2370,36 @@
     <w:charset w:val="00"/>
     <w:family w:val="swiss"/>
     <w:pitch w:val="variable"/>
-    <w:sig w:usb0="E4002EFF" w:usb1="C200247B" w:usb2="00000009" w:usb3="00000000" w:csb0="000001FF" w:csb1="00000000"/>
+    <w:sig w:usb0="E4002EFF" w:usb1="C000247B" w:usb2="00000009" w:usb3="00000000" w:csb0="000001FF" w:csb1="00000000"/>
   </w:font>
   <w:font w:name="Calibri Light">
     <w:panose1 w:val="020F0302020204030204"/>
     <w:charset w:val="00"/>
     <w:family w:val="swiss"/>
     <w:pitch w:val="variable"/>
-    <w:sig w:usb0="E4002EFF" w:usb1="C200247B" w:usb2="00000009" w:usb3="00000000" w:csb0="000001FF" w:csb1="00000000"/>
+    <w:sig w:usb0="E4002EFF" w:usb1="C000247B" w:usb2="00000009" w:usb3="00000000" w:csb0="000001FF" w:csb1="00000000"/>
+  </w:font>
+  <w:font w:name="Yu Gothic Light">
+    <w:altName w:val="游ゴシック Light"/>
+    <w:panose1 w:val="020B0300000000000000"/>
+    <w:charset w:val="80"/>
+    <w:family w:val="swiss"/>
+    <w:pitch w:val="variable"/>
+    <w:sig w:usb0="E00002FF" w:usb1="2AC7FDFF" w:usb2="00000016" w:usb3="00000000" w:csb0="0002009F" w:csb1="00000000"/>
+  </w:font>
+  <w:font w:name="Yu Mincho">
+    <w:altName w:val="游明朝"/>
+    <w:panose1 w:val="02020400000000000000"/>
+    <w:charset w:val="80"/>
+    <w:family w:val="roman"/>
+    <w:pitch w:val="variable"/>
+    <w:sig w:usb0="800002E7" w:usb1="2AC7FCFF" w:usb2="00000012" w:usb3="00000000" w:csb0="0002009F" w:csb1="00000000"/>
   </w:font>
 </w:fonts>
 </file>
 
 <file path=word/glossary/settings.xml><?xml version="1.0" encoding="utf-8"?>
-<w:settings xmlns:mc="http://schemas.openxmlformats.org/markup-compatibility/2006" xmlns:o="urn:schemas-microsoft-com:office:office" xmlns:r="http://schemas.openxmlformats.org/officeDocument/2006/relationships" xmlns:m="http://schemas.openxmlformats.org/officeDocument/2006/math" xmlns:v="urn:schemas-microsoft-com:vml" xmlns:w10="urn:schemas-microsoft-com:office:word" xmlns:w="http://schemas.openxmlformats.org/wordprocessingml/2006/main" xmlns:w14="http://schemas.microsoft.com/office/word/2010/wordml" xmlns:w15="http://schemas.microsoft.com/office/word/2012/wordml" xmlns:w16cex="http://schemas.microsoft.com/office/word/2018/wordml/cex" xmlns:w16cid="http://schemas.microsoft.com/office/word/2016/wordml/cid" xmlns:w16="http://schemas.microsoft.com/office/word/2018/wordml" xmlns:w16sdtdh="http://schemas.microsoft.com/office/word/2020/wordml/sdtdatahash" xmlns:w16se="http://schemas.microsoft.com/office/word/2015/wordml/symex" xmlns:sl="http://schemas.openxmlformats.org/schemaLibrary/2006/main" mc:Ignorable="w14 w15 w16se w16cid w16 w16cex w16sdtdh">
+<w:settings xmlns:mc="http://schemas.openxmlformats.org/markup-compatibility/2006" xmlns:o="urn:schemas-microsoft-com:office:office" xmlns:r="http://schemas.openxmlformats.org/officeDocument/2006/relationships" xmlns:m="http://schemas.openxmlformats.org/officeDocument/2006/math" xmlns:v="urn:schemas-microsoft-com:vml" xmlns:w10="urn:schemas-microsoft-com:office:word" xmlns:w="http://schemas.openxmlformats.org/wordprocessingml/2006/main" xmlns:w14="http://schemas.microsoft.com/office/word/2010/wordml" xmlns:w15="http://schemas.microsoft.com/office/word/2012/wordml" xmlns:w16se="http://schemas.microsoft.com/office/word/2015/wordml/symex" xmlns:sl="http://schemas.openxmlformats.org/schemaLibrary/2006/main" mc:Ignorable="w14 w15 w16se">
   <w:view w:val="normal"/>
   <w:defaultTabStop w:val="720"/>
   <w:characterSpacingControl w:val="doNotCompress"/>
@@ -2419,10 +2410,10 @@
     <w:compatSetting w:name="enableOpenTypeFeatures" w:uri="http://schemas.microsoft.com/office/word" w:val="1"/>
     <w:compatSetting w:name="doNotFlipMirrorIndents" w:uri="http://schemas.microsoft.com/office/word" w:val="1"/>
     <w:compatSetting w:name="differentiateMultirowTableHeaders" w:uri="http://schemas.microsoft.com/office/word" w:val="1"/>
-    <w:compatSetting w:name="useWord2013TrackBottomHyphenation" w:uri="http://schemas.microsoft.com/office/word" w:val="0"/>
   </w:compat>
   <w:rsids>
     <w:rsidRoot w:val="001E62C9"/>
+    <w:rsid w:val="00027891"/>
     <w:rsid w:val="001E62C9"/>
     <w:rsid w:val="008C6585"/>
     <w:rsid w:val="00B0617D"/>
@@ -2442,7 +2433,7 @@
     <m:intLim m:val="subSup"/>
     <m:naryLim m:val="undOvr"/>
   </m:mathPr>
-  <w:themeFontLang/>
+  <w:themeFontLang w:val="en-US" w:eastAsia="ja-JP"/>
   <w:clrSchemeMapping w:bg1="light1" w:t1="dark1" w:bg2="light2" w:t2="dark2" w:accent1="accent1" w:accent2="accent2" w:accent3="accent3" w:accent4="accent4" w:accent5="accent5" w:accent6="accent6" w:hyperlink="hyperlink" w:followedHyperlink="followedHyperlink"/>
   <w:decimalSymbol w:val="."/>
   <w:listSeparator w:val=","/>
@@ -2451,7 +2442,7 @@
 </file>
 
 <file path=word/glossary/styles.xml><?xml version="1.0" encoding="utf-8"?>
-<w:styles xmlns:mc="http://schemas.openxmlformats.org/markup-compatibility/2006" xmlns:r="http://schemas.openxmlformats.org/officeDocument/2006/relationships" xmlns:w="http://schemas.openxmlformats.org/wordprocessingml/2006/main" xmlns:w14="http://schemas.microsoft.com/office/word/2010/wordml" xmlns:w15="http://schemas.microsoft.com/office/word/2012/wordml" xmlns:w16cex="http://schemas.microsoft.com/office/word/2018/wordml/cex" xmlns:w16cid="http://schemas.microsoft.com/office/word/2016/wordml/cid" xmlns:w16="http://schemas.microsoft.com/office/word/2018/wordml" xmlns:w16sdtdh="http://schemas.microsoft.com/office/word/2020/wordml/sdtdatahash" xmlns:w16se="http://schemas.microsoft.com/office/word/2015/wordml/symex" mc:Ignorable="w14 w15 w16se w16cid w16 w16cex w16sdtdh">
+<w:styles xmlns:mc="http://schemas.openxmlformats.org/markup-compatibility/2006" xmlns:r="http://schemas.openxmlformats.org/officeDocument/2006/relationships" xmlns:w="http://schemas.openxmlformats.org/wordprocessingml/2006/main" xmlns:w14="http://schemas.microsoft.com/office/word/2010/wordml" xmlns:w15="http://schemas.microsoft.com/office/word/2012/wordml" xmlns:w16se="http://schemas.microsoft.com/office/word/2015/wordml/symex" mc:Ignorable="w14 w15 w16se">
   <w:docDefaults>
     <w:rPrDefault>
       <w:rPr>
@@ -2459,7 +2450,7 @@
         <w:kern w:val="2"/>
         <w:sz w:val="22"/>
         <w:szCs w:val="22"/>
-        <w:lang w:bidi="ar-SA"/>
+        <w:lang w:val="en-US" w:eastAsia="ja-JP" w:bidi="ar-SA"/>
         <w14:ligatures w14:val="standardContextual"/>
       </w:rPr>
     </w:rPrDefault>
@@ -2469,7 +2460,7 @@
       </w:pPr>
     </w:pPrDefault>
   </w:docDefaults>
-  <w:latentStyles w:defLockedState="0" w:defUIPriority="99" w:defSemiHidden="0" w:defUnhideWhenUsed="0" w:defQFormat="0" w:count="376">
+  <w:latentStyles w:defLockedState="0" w:defUIPriority="99" w:defSemiHidden="0" w:defUnhideWhenUsed="0" w:defQFormat="0" w:count="371">
     <w:lsdException w:name="Normal" w:uiPriority="0" w:qFormat="1"/>
     <w:lsdException w:name="heading 1" w:uiPriority="9" w:qFormat="1"/>
     <w:lsdException w:name="heading 2" w:semiHidden="1" w:uiPriority="9" w:unhideWhenUsed="1" w:qFormat="1"/>
@@ -2841,11 +2832,6 @@
     <w:lsdException w:name="List Table 5 Dark Accent 6" w:uiPriority="50"/>
     <w:lsdException w:name="List Table 6 Colorful Accent 6" w:uiPriority="51"/>
     <w:lsdException w:name="List Table 7 Colorful Accent 6" w:uiPriority="52"/>
-    <w:lsdException w:name="Mention" w:semiHidden="1" w:unhideWhenUsed="1"/>
-    <w:lsdException w:name="Smart Hyperlink" w:semiHidden="1" w:unhideWhenUsed="1"/>
-    <w:lsdException w:name="Hashtag" w:semiHidden="1" w:unhideWhenUsed="1"/>
-    <w:lsdException w:name="Unresolved Mention" w:semiHidden="1" w:unhideWhenUsed="1"/>
-    <w:lsdException w:name="Smart Link" w:semiHidden="1" w:unhideWhenUsed="1"/>
   </w:latentStyles>
   <w:style w:type="paragraph" w:default="1" w:styleId="Normal">
     <w:name w:val="Normal"/>
@@ -2898,7 +2884,7 @@
 </file>
 
 <file path=word/glossary/webSettings.xml><?xml version="1.0" encoding="utf-8"?>
-<w:webSettings xmlns:mc="http://schemas.openxmlformats.org/markup-compatibility/2006" xmlns:r="http://schemas.openxmlformats.org/officeDocument/2006/relationships" xmlns:w="http://schemas.openxmlformats.org/wordprocessingml/2006/main" xmlns:w14="http://schemas.microsoft.com/office/word/2010/wordml" xmlns:w15="http://schemas.microsoft.com/office/word/2012/wordml" xmlns:w16cex="http://schemas.microsoft.com/office/word/2018/wordml/cex" xmlns:w16cid="http://schemas.microsoft.com/office/word/2016/wordml/cid" xmlns:w16="http://schemas.microsoft.com/office/word/2018/wordml" xmlns:w16sdtdh="http://schemas.microsoft.com/office/word/2020/wordml/sdtdatahash" xmlns:w16se="http://schemas.microsoft.com/office/word/2015/wordml/symex" mc:Ignorable="w14 w15 w16se w16cid w16 w16cex w16sdtdh">
+<w:webSettings xmlns:mc="http://schemas.openxmlformats.org/markup-compatibility/2006" xmlns:r="http://schemas.openxmlformats.org/officeDocument/2006/relationships" xmlns:w="http://schemas.openxmlformats.org/wordprocessingml/2006/main" xmlns:w14="http://schemas.microsoft.com/office/word/2010/wordml" xmlns:w15="http://schemas.microsoft.com/office/word/2012/wordml" xmlns:w16se="http://schemas.microsoft.com/office/word/2015/wordml/symex" mc:Ignorable="w14 w15 w16se">
   <w:optimizeForBrowser/>
   <w:allowPNG/>
 </w:webSettings>

</xml_diff>

<commit_message>
added my research into the final project file
</commit_message>
<xml_diff>
--- a/Docs/Project final report.docx
+++ b/Docs/Project final report.docx
@@ -1,6 +1,6 @@
 
 <file path=word/document.xml><?xml version="1.0" encoding="utf-8"?>
-<w:document xmlns:wpc="http://schemas.microsoft.com/office/word/2010/wordprocessingCanvas" xmlns:cx="http://schemas.microsoft.com/office/drawing/2014/chartex" xmlns:mc="http://schemas.openxmlformats.org/markup-compatibility/2006" xmlns:o="urn:schemas-microsoft-com:office:office" xmlns:r="http://schemas.openxmlformats.org/officeDocument/2006/relationships" xmlns:m="http://schemas.openxmlformats.org/officeDocument/2006/math" xmlns:v="urn:schemas-microsoft-com:vml" xmlns:wp14="http://schemas.microsoft.com/office/word/2010/wordprocessingDrawing" xmlns:wp="http://schemas.openxmlformats.org/drawingml/2006/wordprocessingDrawing" xmlns:w10="urn:schemas-microsoft-com:office:word" xmlns:w="http://schemas.openxmlformats.org/wordprocessingml/2006/main" xmlns:w14="http://schemas.microsoft.com/office/word/2010/wordml" xmlns:w15="http://schemas.microsoft.com/office/word/2012/wordml" xmlns:w16se="http://schemas.microsoft.com/office/word/2015/wordml/symex" xmlns:wpg="http://schemas.microsoft.com/office/word/2010/wordprocessingGroup" xmlns:wpi="http://schemas.microsoft.com/office/word/2010/wordprocessingInk" xmlns:wne="http://schemas.microsoft.com/office/word/2006/wordml" xmlns:wps="http://schemas.microsoft.com/office/word/2010/wordprocessingShape" mc:Ignorable="w14 w15 w16se wp14">
+<w:document xmlns:wpc="http://schemas.microsoft.com/office/word/2010/wordprocessingCanvas" xmlns:cx="http://schemas.microsoft.com/office/drawing/2014/chartex" xmlns:cx1="http://schemas.microsoft.com/office/drawing/2015/9/8/chartex" xmlns:cx2="http://schemas.microsoft.com/office/drawing/2015/10/21/chartex" xmlns:cx3="http://schemas.microsoft.com/office/drawing/2016/5/9/chartex" xmlns:cx4="http://schemas.microsoft.com/office/drawing/2016/5/10/chartex" xmlns:cx5="http://schemas.microsoft.com/office/drawing/2016/5/11/chartex" xmlns:cx6="http://schemas.microsoft.com/office/drawing/2016/5/12/chartex" xmlns:cx7="http://schemas.microsoft.com/office/drawing/2016/5/13/chartex" xmlns:cx8="http://schemas.microsoft.com/office/drawing/2016/5/14/chartex" xmlns:mc="http://schemas.openxmlformats.org/markup-compatibility/2006" xmlns:aink="http://schemas.microsoft.com/office/drawing/2016/ink" xmlns:am3d="http://schemas.microsoft.com/office/drawing/2017/model3d" xmlns:o="urn:schemas-microsoft-com:office:office" xmlns:oel="http://schemas.microsoft.com/office/2019/extlst" xmlns:r="http://schemas.openxmlformats.org/officeDocument/2006/relationships" xmlns:m="http://schemas.openxmlformats.org/officeDocument/2006/math" xmlns:v="urn:schemas-microsoft-com:vml" xmlns:wp14="http://schemas.microsoft.com/office/word/2010/wordprocessingDrawing" xmlns:wp="http://schemas.openxmlformats.org/drawingml/2006/wordprocessingDrawing" xmlns:w10="urn:schemas-microsoft-com:office:word" xmlns:w="http://schemas.openxmlformats.org/wordprocessingml/2006/main" xmlns:w14="http://schemas.microsoft.com/office/word/2010/wordml" xmlns:w15="http://schemas.microsoft.com/office/word/2012/wordml" xmlns:w16cex="http://schemas.microsoft.com/office/word/2018/wordml/cex" xmlns:w16cid="http://schemas.microsoft.com/office/word/2016/wordml/cid" xmlns:w16="http://schemas.microsoft.com/office/word/2018/wordml" xmlns:w16sdtdh="http://schemas.microsoft.com/office/word/2020/wordml/sdtdatahash" xmlns:w16se="http://schemas.microsoft.com/office/word/2015/wordml/symex" xmlns:wpg="http://schemas.microsoft.com/office/word/2010/wordprocessingGroup" xmlns:wpi="http://schemas.microsoft.com/office/word/2010/wordprocessingInk" xmlns:wne="http://schemas.microsoft.com/office/word/2006/wordml" xmlns:wps="http://schemas.microsoft.com/office/word/2010/wordprocessingShape" mc:Ignorable="w14 w15 w16se w16cid w16 w16cex w16sdtdh wp14">
   <w:body>
     <w:sdt>
       <w:sdtPr>
@@ -10,7 +10,6 @@
           <w:docPartUnique/>
         </w:docPartObj>
       </w:sdtPr>
-      <w:sdtEndPr/>
       <w:sdtContent>
         <w:p>
           <w:pPr>
@@ -46,7 +45,7 @@
               </w:tcPr>
               <w:p>
                 <w:pPr>
-                  <w:pStyle w:val="NoSpacing"/>
+                  <w:pStyle w:val="Geenafstand"/>
                   <w:rPr>
                     <w:color w:val="2F5496" w:themeColor="accent1" w:themeShade="BF"/>
                     <w:sz w:val="24"/>
@@ -76,11 +75,10 @@
                   <w:dataBinding w:prefixMappings="xmlns:ns0='http://schemas.openxmlformats.org/package/2006/metadata/core-properties' xmlns:ns1='http://purl.org/dc/elements/1.1/'" w:xpath="/ns0:coreProperties[1]/ns1:title[1]" w:storeItemID="{6C3C8BC8-F283-45AE-878A-BAB7291924A1}"/>
                   <w:text/>
                 </w:sdtPr>
-                <w:sdtEndPr/>
                 <w:sdtContent>
                   <w:p>
                     <w:pPr>
-                      <w:pStyle w:val="NoSpacing"/>
+                      <w:pStyle w:val="Geenafstand"/>
                       <w:spacing w:line="216" w:lineRule="auto"/>
                       <w:rPr>
                         <w:rFonts w:asciiTheme="majorHAnsi" w:eastAsiaTheme="majorEastAsia" w:hAnsiTheme="majorHAnsi" w:cstheme="majorBidi"/>
@@ -119,7 +117,6 @@
                 <w:dataBinding w:prefixMappings="xmlns:ns0='http://schemas.openxmlformats.org/package/2006/metadata/core-properties' xmlns:ns1='http://purl.org/dc/elements/1.1/'" w:xpath="/ns0:coreProperties[1]/ns1:subject[1]" w:storeItemID="{6C3C8BC8-F283-45AE-878A-BAB7291924A1}"/>
                 <w:text/>
               </w:sdtPr>
-              <w:sdtEndPr/>
               <w:sdtContent>
                 <w:tc>
                   <w:tcPr>
@@ -133,7 +130,7 @@
                   </w:tcPr>
                   <w:p>
                     <w:pPr>
-                      <w:pStyle w:val="NoSpacing"/>
+                      <w:pStyle w:val="Geenafstand"/>
                       <w:rPr>
                         <w:color w:val="2F5496" w:themeColor="accent1" w:themeShade="BF"/>
                         <w:sz w:val="24"/>
@@ -175,7 +172,7 @@
               </w:tcPr>
               <w:p>
                 <w:pPr>
-                  <w:pStyle w:val="NoSpacing"/>
+                  <w:pStyle w:val="Geenafstand"/>
                   <w:rPr>
                     <w:color w:val="4472C4" w:themeColor="accent1"/>
                     <w:sz w:val="28"/>
@@ -199,7 +196,6 @@
                     <w:dataBinding w:prefixMappings="xmlns:ns0='http://schemas.openxmlformats.org/package/2006/metadata/core-properties' xmlns:ns1='http://purl.org/dc/elements/1.1/'" w:xpath="/ns0:coreProperties[1]/ns1:creator[1]" w:storeItemID="{6C3C8BC8-F283-45AE-878A-BAB7291924A1}"/>
                     <w:text/>
                   </w:sdtPr>
-                  <w:sdtEndPr/>
                   <w:sdtContent>
                     <w:r>
                       <w:rPr>
@@ -243,11 +239,10 @@
                     <w:calendar w:val="gregorian"/>
                   </w:date>
                 </w:sdtPr>
-                <w:sdtEndPr/>
                 <w:sdtContent>
                   <w:p>
                     <w:pPr>
-                      <w:pStyle w:val="NoSpacing"/>
+                      <w:pStyle w:val="Geenafstand"/>
                       <w:rPr>
                         <w:color w:val="4472C4" w:themeColor="accent1"/>
                         <w:sz w:val="28"/>
@@ -268,7 +263,7 @@
               </w:sdt>
               <w:p>
                 <w:pPr>
-                  <w:pStyle w:val="NoSpacing"/>
+                  <w:pStyle w:val="Geenafstand"/>
                   <w:rPr>
                     <w:color w:val="4472C4" w:themeColor="accent1"/>
                     <w:lang w:val="nl-NL"/>
@@ -318,7 +313,7 @@
       <w:sdtContent>
         <w:p>
           <w:pPr>
-            <w:pStyle w:val="TOCHeading"/>
+            <w:pStyle w:val="Kopvaninhoudsopgave"/>
           </w:pPr>
           <w:r>
             <w:t>Table of Contents</w:t>
@@ -326,7 +321,7 @@
         </w:p>
         <w:p>
           <w:pPr>
-            <w:pStyle w:val="TOC1"/>
+            <w:pStyle w:val="Inhopg1"/>
             <w:tabs>
               <w:tab w:val="right" w:leader="dot" w:pos="9016"/>
             </w:tabs>
@@ -404,7 +399,7 @@
         </w:p>
         <w:p>
           <w:pPr>
-            <w:pStyle w:val="TOC1"/>
+            <w:pStyle w:val="Inhopg1"/>
             <w:tabs>
               <w:tab w:val="right" w:leader="dot" w:pos="9016"/>
             </w:tabs>
@@ -473,7 +468,7 @@
         </w:p>
         <w:p>
           <w:pPr>
-            <w:pStyle w:val="TOC2"/>
+            <w:pStyle w:val="Inhopg2"/>
             <w:tabs>
               <w:tab w:val="right" w:leader="dot" w:pos="9016"/>
             </w:tabs>
@@ -542,7 +537,7 @@
         </w:p>
         <w:p>
           <w:pPr>
-            <w:pStyle w:val="TOC2"/>
+            <w:pStyle w:val="Inhopg2"/>
             <w:tabs>
               <w:tab w:val="right" w:leader="dot" w:pos="9016"/>
             </w:tabs>
@@ -611,7 +606,7 @@
         </w:p>
         <w:p>
           <w:pPr>
-            <w:pStyle w:val="TOC2"/>
+            <w:pStyle w:val="Inhopg2"/>
             <w:tabs>
               <w:tab w:val="right" w:leader="dot" w:pos="9016"/>
             </w:tabs>
@@ -680,7 +675,7 @@
         </w:p>
         <w:p>
           <w:pPr>
-            <w:pStyle w:val="TOC2"/>
+            <w:pStyle w:val="Inhopg2"/>
             <w:tabs>
               <w:tab w:val="right" w:leader="dot" w:pos="9016"/>
             </w:tabs>
@@ -749,7 +744,7 @@
         </w:p>
         <w:p>
           <w:pPr>
-            <w:pStyle w:val="TOC1"/>
+            <w:pStyle w:val="Inhopg1"/>
             <w:tabs>
               <w:tab w:val="right" w:leader="dot" w:pos="9016"/>
             </w:tabs>
@@ -818,7 +813,7 @@
         </w:p>
         <w:p>
           <w:pPr>
-            <w:pStyle w:val="TOC1"/>
+            <w:pStyle w:val="Inhopg1"/>
             <w:tabs>
               <w:tab w:val="right" w:leader="dot" w:pos="9016"/>
             </w:tabs>
@@ -887,7 +882,7 @@
         </w:p>
         <w:p>
           <w:pPr>
-            <w:pStyle w:val="TOC1"/>
+            <w:pStyle w:val="Inhopg1"/>
             <w:tabs>
               <w:tab w:val="right" w:leader="dot" w:pos="9016"/>
             </w:tabs>
@@ -956,7 +951,7 @@
         </w:p>
         <w:p>
           <w:pPr>
-            <w:pStyle w:val="TOC1"/>
+            <w:pStyle w:val="Inhopg1"/>
             <w:tabs>
               <w:tab w:val="right" w:leader="dot" w:pos="9016"/>
             </w:tabs>
@@ -1048,7 +1043,7 @@
     </w:p>
     <w:p>
       <w:pPr>
-        <w:pStyle w:val="Heading1"/>
+        <w:pStyle w:val="Kop1"/>
         <w:jc w:val="left"/>
       </w:pPr>
       <w:bookmarkStart w:id="0" w:name="_Toc137799500"/>
@@ -1063,20 +1058,32 @@
         <w:jc w:val="left"/>
       </w:pPr>
       <w:r>
-        <w:t>In this file you will find a brief description about our findings and what we did. After each section of text you will find a link to the appropriate file in our project. In such a file you will find further information about what we investigated or recorded.</w:t>
-      </w:r>
-    </w:p>
-    <w:p>
-      <w:pPr>
-        <w:jc w:val="left"/>
-      </w:pPr>
-      <w:r>
-        <w:t>You start with a piece about our research, in it you will find all kinds of different research on different topics. Then comes the analysis section, in which you will find briefly what we did to record the assignment and find out what we needed to do for this project. After that comes the requirements chapter, where we briefly explain the requirements and how we arrived at them. The requirements chapter is followed by the design document, which contains further information about how code communicates with each other and how classes communicate with each other. Finally there is the tests chapter, where we briefly talk about the tests we did.</w:t>
-      </w:r>
-    </w:p>
-    <w:p>
-      <w:pPr>
-        <w:pStyle w:val="Heading1"/>
+        <w:t xml:space="preserve">In this file you will find a brief description about our findings and what we did. After each section of </w:t>
+      </w:r>
+      <w:r>
+        <w:t>text,</w:t>
+      </w:r>
+      <w:r>
+        <w:t xml:space="preserve"> you will find a link to the appropriate file in our project. In such a file you will find further information about what we investigated or recorded.</w:t>
+      </w:r>
+    </w:p>
+    <w:p>
+      <w:pPr>
+        <w:jc w:val="left"/>
+      </w:pPr>
+      <w:r>
+        <w:t xml:space="preserve">You start with a piece about our research, in it you will find all kinds of different research on different topics. Then comes the analysis section, in which you will find briefly what we did to record the assignment and find out what we needed to do for this project. After that comes the requirements chapter, where we briefly explain the requirements and how we arrived at them. The requirements chapter is followed by the design document, which contains further information about how code communicates with each other and how classes communicate with each other. </w:t>
+      </w:r>
+      <w:r>
+        <w:t>Finally,</w:t>
+      </w:r>
+      <w:r>
+        <w:t xml:space="preserve"> there is the tests chapter, where we briefly talk about the tests we did.</w:t>
+      </w:r>
+    </w:p>
+    <w:p>
+      <w:pPr>
+        <w:pStyle w:val="Kop1"/>
         <w:jc w:val="left"/>
       </w:pPr>
       <w:bookmarkStart w:id="1" w:name="_Toc137799501"/>
@@ -1100,7 +1107,7 @@
     </w:p>
     <w:p>
       <w:pPr>
-        <w:pStyle w:val="Heading2"/>
+        <w:pStyle w:val="Kop2"/>
         <w:jc w:val="left"/>
       </w:pPr>
       <w:bookmarkStart w:id="2" w:name="_Toc137799502"/>
@@ -1130,7 +1137,7 @@
     </w:p>
     <w:p>
       <w:pPr>
-        <w:pStyle w:val="ListParagraph"/>
+        <w:pStyle w:val="Lijstalinea"/>
         <w:numPr>
           <w:ilvl w:val="0"/>
           <w:numId w:val="1"/>
@@ -1143,7 +1150,7 @@
     </w:p>
     <w:p>
       <w:pPr>
-        <w:pStyle w:val="ListParagraph"/>
+        <w:pStyle w:val="Lijstalinea"/>
         <w:numPr>
           <w:ilvl w:val="0"/>
           <w:numId w:val="1"/>
@@ -1156,7 +1163,7 @@
     </w:p>
     <w:p>
       <w:pPr>
-        <w:pStyle w:val="ListParagraph"/>
+        <w:pStyle w:val="Lijstalinea"/>
         <w:numPr>
           <w:ilvl w:val="0"/>
           <w:numId w:val="1"/>
@@ -1169,7 +1176,7 @@
     </w:p>
     <w:p>
       <w:pPr>
-        <w:pStyle w:val="ListParagraph"/>
+        <w:pStyle w:val="Lijstalinea"/>
         <w:numPr>
           <w:ilvl w:val="0"/>
           <w:numId w:val="1"/>
@@ -1185,7 +1192,15 @@
         <w:jc w:val="left"/>
       </w:pPr>
       <w:r>
-        <w:t xml:space="preserve">In the end, I researched these four questions for three different visualization tools: Unity, Unreal Engine and Simatic WinCC. After researching these questions, Simatic WinCC fell by the wayside; there wasn't much to find about it, nor was it clearly documented. So the choice was between Unity and Unreal Engine, with Unreal Engine having some lesser features and in addition I had already worked with Unity. Therefore, I finally chose Unity. If you want to read more about this research, go to the </w:t>
+        <w:t xml:space="preserve">In the end, I researched these four questions for three different visualization tools: Unity, Unreal Engine and Simatic WinCC. After researching these questions, Simatic WinCC fell by the wayside; there wasn't much to find about it, nor was it clearly documented. </w:t>
+      </w:r>
+      <w:proofErr w:type="gramStart"/>
+      <w:r>
+        <w:t>So</w:t>
+      </w:r>
+      <w:proofErr w:type="gramEnd"/>
+      <w:r>
+        <w:t xml:space="preserve"> the choice was between Unity and Unreal Engine, with Unreal Engine having some lesser features and in addition I had already worked with Unity. Therefore, I finally chose Unity. If you want to read more about this research, go to the </w:t>
       </w:r>
       <w:hyperlink r:id="rId6" w:history="1">
         <w:r>
@@ -1206,7 +1221,7 @@
     </w:p>
     <w:p>
       <w:pPr>
-        <w:pStyle w:val="Heading2"/>
+        <w:pStyle w:val="Kop2"/>
         <w:jc w:val="left"/>
       </w:pPr>
       <w:bookmarkStart w:id="3" w:name="_Toc137799503"/>
@@ -1227,110 +1242,243 @@
     </w:p>
     <w:p>
       <w:pPr>
-        <w:pStyle w:val="Heading2"/>
-        <w:jc w:val="left"/>
-      </w:pPr>
-      <w:bookmarkStart w:id="4" w:name="_Toc137799504"/>
-      <w:r>
-        <w:t>Findings</w:t>
+        <w:pStyle w:val="Kop2"/>
+        <w:jc w:val="left"/>
+      </w:pPr>
+      <w:r>
+        <w:t>PLC software research</w:t>
+      </w:r>
+    </w:p>
+    <w:p>
+      <w:r>
+        <w:t>TwinCAT 3 is used to</w:t>
+      </w:r>
+      <w:r>
+        <w:t xml:space="preserve"> program the Beckhoff PLC. Our general findings about TwinCAT 3</w:t>
+      </w:r>
+      <w:r>
+        <w:t>, how it can be used and if there is any other usable software,</w:t>
       </w:r>
       <w:r>
         <w:t xml:space="preserve"> </w:t>
       </w:r>
       <w:r>
-        <w:t>TwinCat</w:t>
+        <w:t>is/are</w:t>
+      </w:r>
+      <w:r>
+        <w:t xml:space="preserve"> described in the </w:t>
+      </w:r>
+      <w:hyperlink r:id="rId7" w:history="1">
+        <w:r>
+          <w:rPr>
+            <w:rStyle w:val="Hyperlink"/>
+          </w:rPr>
+          <w:t>Findings_TwinCat</w:t>
+        </w:r>
+      </w:hyperlink>
+      <w:r>
+        <w:t xml:space="preserve"> document</w:t>
+      </w:r>
+      <w:r>
+        <w:t>.</w:t>
+      </w:r>
+    </w:p>
+    <w:p>
+      <w:r>
+        <w:t xml:space="preserve">The </w:t>
+      </w:r>
+      <w:r>
+        <w:t>g</w:t>
+      </w:r>
+      <w:r>
+        <w:t xml:space="preserve">ist of the source code and implementation details are described in the TwinCAT 3 </w:t>
+      </w:r>
+      <w:hyperlink r:id="rId8" w:history="1">
+        <w:r>
+          <w:rPr>
+            <w:rStyle w:val="Hyperlink"/>
+          </w:rPr>
+          <w:t>source code documentation</w:t>
+        </w:r>
+      </w:hyperlink>
+      <w:r>
+        <w:t xml:space="preserve"> </w:t>
+      </w:r>
+      <w:r>
+        <w:t>document.</w:t>
+      </w:r>
+    </w:p>
+    <w:p>
+      <w:pPr>
+        <w:jc w:val="left"/>
+      </w:pPr>
+    </w:p>
+    <w:p>
+      <w:pPr>
+        <w:jc w:val="left"/>
+      </w:pPr>
+    </w:p>
+    <w:p>
+      <w:pPr>
+        <w:pStyle w:val="Kop2"/>
+        <w:jc w:val="left"/>
+      </w:pPr>
+      <w:bookmarkStart w:id="4" w:name="_Toc137799505"/>
+      <w:r>
+        <w:t>CANopen research</w:t>
       </w:r>
       <w:bookmarkEnd w:id="4"/>
-      <w:r>
-        <w:t xml:space="preserve"> 3 </w:t>
-      </w:r>
-    </w:p>
-    <w:p>
-      <w:r>
-        <w:t>TwinCAT 3 is used to</w:t>
-      </w:r>
-      <w:r>
-        <w:t xml:space="preserve"> program the Beckhoff PLC. Our general findings about TwinCAT 3 are described in the Findings_TwinCat.</w:t>
-      </w:r>
-      <w:bookmarkStart w:id="5" w:name="_GoBack"/>
+    </w:p>
+    <w:p>
+      <w:pPr>
+        <w:jc w:val="left"/>
+      </w:pPr>
+      <w:r>
+        <w:t xml:space="preserve">One of the initial project requirements was using CANopen to communicate with the </w:t>
+      </w:r>
+      <w:r>
+        <w:t xml:space="preserve">robot arm. Due to encountering unexpected issues, described in </w:t>
+      </w:r>
+      <w:hyperlink r:id="rId9" w:history="1">
+        <w:r>
+          <w:rPr>
+            <w:rStyle w:val="Hyperlink"/>
+          </w:rPr>
+          <w:t>Ethernet or CANopen</w:t>
+        </w:r>
+      </w:hyperlink>
+      <w:r>
+        <w:t xml:space="preserve"> </w:t>
+      </w:r>
+      <w:r>
+        <w:t xml:space="preserve">and TwinCAT 3 </w:t>
+      </w:r>
+      <w:hyperlink r:id="rId10" w:history="1">
+        <w:r>
+          <w:rPr>
+            <w:rStyle w:val="Hyperlink"/>
+          </w:rPr>
+          <w:t>source code documentation</w:t>
+        </w:r>
+      </w:hyperlink>
+      <w:r>
+        <w:t xml:space="preserve"> Therefore, as can be concluded from the aforementioned document, CANopen was abandoned in favour of a socket client/server communication. </w:t>
+      </w:r>
+    </w:p>
+    <w:p>
+      <w:pPr>
+        <w:jc w:val="left"/>
+      </w:pPr>
+    </w:p>
+    <w:p>
+      <w:pPr>
+        <w:pStyle w:val="Kop2"/>
+      </w:pPr>
+      <w:r>
+        <w:lastRenderedPageBreak/>
+        <w:t>Robot communication research</w:t>
+      </w:r>
+    </w:p>
+    <w:p>
+      <w:r>
+        <w:t>Since our main goal is to pick up virtual packages while by moving the robot, w</w:t>
+      </w:r>
+      <w:r>
+        <w:t>e had to somehow move the robot from one position to the next</w:t>
+      </w:r>
+      <w:r>
+        <w:t xml:space="preserve">. Therefor we had to know how to control the robot by using the Igus communication protocol. By creating some simple research questions, we got to easily search for each smaller obstacle so we would eventually have </w:t>
+      </w:r>
+      <w:proofErr w:type="gramStart"/>
+      <w:r>
+        <w:t>an</w:t>
+      </w:r>
+      <w:proofErr w:type="gramEnd"/>
+      <w:r>
+        <w:t xml:space="preserve"> clear answer for the main question at hand.</w:t>
+      </w:r>
+    </w:p>
+    <w:p>
+      <w:pPr>
+        <w:pStyle w:val="Lijstalinea"/>
+        <w:numPr>
+          <w:ilvl w:val="0"/>
+          <w:numId w:val="1"/>
+        </w:numPr>
+      </w:pPr>
+      <w:r>
+        <w:t>How to connect with the Igus robot?</w:t>
+      </w:r>
+    </w:p>
+    <w:p>
+      <w:pPr>
+        <w:pStyle w:val="Lijstalinea"/>
+        <w:numPr>
+          <w:ilvl w:val="0"/>
+          <w:numId w:val="1"/>
+        </w:numPr>
+      </w:pPr>
+      <w:r>
+        <w:t>What is the message format for the Igus robot?</w:t>
+      </w:r>
+    </w:p>
+    <w:p>
+      <w:pPr>
+        <w:pStyle w:val="Lijstalinea"/>
+        <w:numPr>
+          <w:ilvl w:val="0"/>
+          <w:numId w:val="1"/>
+        </w:numPr>
+      </w:pPr>
+      <w:r>
+        <w:t>What is the Igus robot communication sequence?</w:t>
+      </w:r>
+    </w:p>
+    <w:p>
+      <w:pPr>
+        <w:pStyle w:val="Lijstalinea"/>
+        <w:numPr>
+          <w:ilvl w:val="0"/>
+          <w:numId w:val="1"/>
+        </w:numPr>
+      </w:pPr>
+      <w:r>
+        <w:t>How to make the Igus robot move?</w:t>
+      </w:r>
+    </w:p>
+    <w:p>
+      <w:r>
+        <w:t xml:space="preserve">These questions helped us understand and get to know the communication protocol created for the Igus robot arm. We found that some of the publicly stated options for moving the arm did not work so we searched for some different options. While testing we found a solution to finally move the robot as we wanted. All detailed research documentation can be found in the </w:t>
+      </w:r>
+      <w:hyperlink r:id="rId11" w:history="1">
+        <w:r>
+          <w:rPr>
+            <w:rStyle w:val="Hyperlink"/>
+          </w:rPr>
+          <w:t>Findings_IgusRobotCommunication</w:t>
+        </w:r>
+      </w:hyperlink>
+      <w:r>
+        <w:t xml:space="preserve"> file.</w:t>
+      </w:r>
+    </w:p>
+    <w:p>
+      <w:pPr>
+        <w:jc w:val="left"/>
+      </w:pPr>
+    </w:p>
+    <w:p>
+      <w:pPr>
+        <w:pStyle w:val="Kop1"/>
+        <w:jc w:val="left"/>
+      </w:pPr>
+      <w:bookmarkStart w:id="5" w:name="_Toc137799506"/>
+      <w:r>
+        <w:t>Analysis</w:t>
+      </w:r>
       <w:bookmarkEnd w:id="5"/>
     </w:p>
     <w:p>
-      <w:r>
-        <w:t>The j</w:t>
-      </w:r>
-      <w:r>
-        <w:t>ist of the source code and implementation details are described in the TwinCAT 3 source code documentation document</w:t>
-      </w:r>
-    </w:p>
-    <w:p>
-      <w:pPr>
-        <w:jc w:val="left"/>
-      </w:pPr>
-    </w:p>
-    <w:p>
-      <w:pPr>
-        <w:jc w:val="left"/>
-      </w:pPr>
-    </w:p>
-    <w:p>
-      <w:pPr>
-        <w:pStyle w:val="Heading2"/>
-        <w:jc w:val="left"/>
-      </w:pPr>
-      <w:bookmarkStart w:id="6" w:name="_Toc137799505"/>
-      <w:r>
-        <w:t>CANopen research</w:t>
-      </w:r>
-      <w:bookmarkEnd w:id="6"/>
-    </w:p>
-    <w:p>
-      <w:pPr>
-        <w:jc w:val="left"/>
-      </w:pPr>
-      <w:r>
-        <w:t xml:space="preserve">One of the initial project requirements was using CANopen to communicate with the </w:t>
-      </w:r>
-      <w:r>
-        <w:t>robot arm. Due to encountering unexpected issues, described in Ethernet or CANopen (</w:t>
-      </w:r>
-      <w:r>
-        <w:rPr>
-          <w:highlight w:val="yellow"/>
-        </w:rPr>
-        <w:t>ADD LINK</w:t>
-      </w:r>
-      <w:r>
-        <w:t>), and TwinCAT 3 source code documentation (</w:t>
-      </w:r>
-      <w:r>
-        <w:rPr>
-          <w:highlight w:val="yellow"/>
-        </w:rPr>
-        <w:t>ADD LINK</w:t>
-      </w:r>
-      <w:r>
-        <w:t xml:space="preserve">). Therefore, as can be concluded from the aforementioned document, CANopen was abandoned in favour of a socket client/server communication. </w:t>
-      </w:r>
-    </w:p>
-    <w:p>
-      <w:pPr>
-        <w:jc w:val="left"/>
-      </w:pPr>
-    </w:p>
-    <w:p>
-      <w:pPr>
-        <w:pStyle w:val="Heading1"/>
-        <w:jc w:val="left"/>
-      </w:pPr>
-      <w:bookmarkStart w:id="7" w:name="_Toc137799506"/>
-      <w:r>
-        <w:lastRenderedPageBreak/>
-        <w:t>Analysis</w:t>
-      </w:r>
-      <w:bookmarkEnd w:id="7"/>
-    </w:p>
-    <w:p>
       <w:pPr>
         <w:jc w:val="left"/>
       </w:pPr>
@@ -1353,7 +1501,7 @@
       <w:r>
         <w:t xml:space="preserve">If you want to read more about our analysis, read the </w:t>
       </w:r>
-      <w:hyperlink r:id="rId7" w:history="1">
+      <w:hyperlink r:id="rId12" w:history="1">
         <w:r>
           <w:rPr>
             <w:rStyle w:val="Hyperlink"/>
@@ -1372,13 +1520,91 @@
     </w:p>
     <w:p>
       <w:pPr>
-        <w:pStyle w:val="Heading1"/>
-        <w:jc w:val="left"/>
-      </w:pPr>
-      <w:bookmarkStart w:id="8" w:name="_Toc137799507"/>
+        <w:pStyle w:val="Kop1"/>
+        <w:jc w:val="left"/>
+      </w:pPr>
+      <w:bookmarkStart w:id="6" w:name="_Toc137799507"/>
       <w:r>
         <w:t>Requirements</w:t>
       </w:r>
+      <w:bookmarkEnd w:id="6"/>
+    </w:p>
+    <w:p>
+      <w:pPr>
+        <w:jc w:val="left"/>
+      </w:pPr>
+      <w:r>
+        <w:t xml:space="preserve">Based on the interviews and the analysis file, we created the requirements for this project. The requirements were </w:t>
+      </w:r>
+      <w:proofErr w:type="gramStart"/>
+      <w:r>
+        <w:t>fairly easy</w:t>
+      </w:r>
+      <w:proofErr w:type="gramEnd"/>
+      <w:r>
+        <w:t xml:space="preserve"> to draft. There had to be a visualization of a conveyor belt, it had to pass coordinates of a cube on the belt to a Beckhoff PLC. This then had to send the coordinates to a robot arm which would then go to that coordinate and "move" the cube.</w:t>
+      </w:r>
+    </w:p>
+    <w:p>
+      <w:pPr>
+        <w:jc w:val="left"/>
+      </w:pPr>
+      <w:r>
+        <w:t>If you want to see the requirements more clearly, read the Project Requirements.</w:t>
+      </w:r>
+    </w:p>
+    <w:p>
+      <w:pPr>
+        <w:jc w:val="left"/>
+      </w:pPr>
+    </w:p>
+    <w:p>
+      <w:pPr>
+        <w:pStyle w:val="Kop1"/>
+        <w:jc w:val="left"/>
+      </w:pPr>
+      <w:bookmarkStart w:id="7" w:name="_Toc137799508"/>
+      <w:r>
+        <w:t>Design</w:t>
+      </w:r>
+      <w:bookmarkEnd w:id="7"/>
+    </w:p>
+    <w:p>
+      <w:pPr>
+        <w:jc w:val="left"/>
+      </w:pPr>
+      <w:r>
+        <w:t xml:space="preserve">We had to design </w:t>
+      </w:r>
+      <w:proofErr w:type="gramStart"/>
+      <w:r>
+        <w:t>a number of</w:t>
+      </w:r>
+      <w:proofErr w:type="gramEnd"/>
+      <w:r>
+        <w:t xml:space="preserve"> different solutions; we described them in the Design document. This contains what we did to arrive at the design, how it works, and what it is for. In designing and coming up with these diagrams, we learned quite a lot.</w:t>
+      </w:r>
+    </w:p>
+    <w:p>
+      <w:pPr>
+        <w:jc w:val="left"/>
+      </w:pPr>
+      <w:r>
+        <w:t>If you want to know more about the different diagrams, read on in the Design document.</w:t>
+      </w:r>
+      <w:r>
+        <w:br/>
+      </w:r>
+    </w:p>
+    <w:p>
+      <w:pPr>
+        <w:pStyle w:val="Kop1"/>
+        <w:jc w:val="left"/>
+      </w:pPr>
+      <w:bookmarkStart w:id="8" w:name="_Toc137799509"/>
+      <w:r>
+        <w:t>Tests</w:t>
+      </w:r>
       <w:bookmarkEnd w:id="8"/>
     </w:p>
     <w:p>
@@ -1386,69 +1612,15 @@
         <w:jc w:val="left"/>
       </w:pPr>
       <w:r>
-        <w:t>Based on the interviews and the analysis file, we created the requirements for this project. The requirements were fairly easy to draft. There had to be a visualization of a conveyor belt, it had to pass coordinates of a cube on the belt to a Beckhoff PLC. This then had to send the coordinates to a robot arm which would then go to that coordinate and "move" the cube.</w:t>
-      </w:r>
-    </w:p>
-    <w:p>
-      <w:pPr>
-        <w:jc w:val="left"/>
-      </w:pPr>
-      <w:r>
-        <w:t>If you want to see the requirements more clearly, read the Project Requirements.</w:t>
-      </w:r>
-    </w:p>
-    <w:p>
-      <w:pPr>
-        <w:jc w:val="left"/>
-      </w:pPr>
-    </w:p>
-    <w:p>
-      <w:pPr>
-        <w:pStyle w:val="Heading1"/>
-        <w:jc w:val="left"/>
-      </w:pPr>
-      <w:bookmarkStart w:id="9" w:name="_Toc137799508"/>
-      <w:r>
-        <w:t>Design</w:t>
-      </w:r>
-      <w:bookmarkEnd w:id="9"/>
-    </w:p>
-    <w:p>
-      <w:pPr>
-        <w:jc w:val="left"/>
-      </w:pPr>
-      <w:r>
-        <w:t>We had to design a number of different solutions; we described them in the Design document. This contains what we did to arrive at the design, how it works, and what it is for. In designing and coming up with these diagrams, we learned quite a lot.</w:t>
-      </w:r>
-    </w:p>
-    <w:p>
-      <w:pPr>
-        <w:jc w:val="left"/>
-      </w:pPr>
-      <w:r>
-        <w:t>If you want to know more about the different diagrams, read on in the Design document.</w:t>
-      </w:r>
-      <w:r>
-        <w:br/>
-      </w:r>
-    </w:p>
-    <w:p>
-      <w:pPr>
-        <w:pStyle w:val="Heading1"/>
-        <w:jc w:val="left"/>
-      </w:pPr>
-      <w:bookmarkStart w:id="10" w:name="_Toc137799509"/>
-      <w:r>
-        <w:t>Tests</w:t>
-      </w:r>
-      <w:bookmarkEnd w:id="10"/>
-    </w:p>
-    <w:p>
-      <w:pPr>
-        <w:jc w:val="left"/>
-      </w:pPr>
-      <w:r>
-        <w:t>To see if everything works well with each other, we have set up a number of tests. With these tests we want to ensure that all components both stand-alone and linked together are performing the correct tasks and using the correct data. We first tested everything separately, then we linked everything together to find out if everything is working as expected. We then wrote down any special observations and fixed them so that they work. If the problems were too big or irrelevant, we did nothing with them.</w:t>
+        <w:t xml:space="preserve">To see if everything works well with each other, we have set up </w:t>
+      </w:r>
+      <w:proofErr w:type="gramStart"/>
+      <w:r>
+        <w:t>a number of</w:t>
+      </w:r>
+      <w:proofErr w:type="gramEnd"/>
+      <w:r>
+        <w:t xml:space="preserve"> tests. With these tests we want to ensure that all components both stand-alone and linked together are performing the correct tasks and using the correct data. We first tested everything separately, then we linked everything together to find out if everything is working as expected. We then wrote down any special observations and fixed them so that they work. If the problems were too big or irrelevant, we did nothing with them.</w:t>
       </w:r>
     </w:p>
     <w:p>
@@ -1477,8 +1649,120 @@
 </file>
 
 <file path=word/numbering.xml><?xml version="1.0" encoding="utf-8"?>
-<w:numbering xmlns:wpc="http://schemas.microsoft.com/office/word/2010/wordprocessingCanvas" xmlns:cx="http://schemas.microsoft.com/office/drawing/2014/chartex" xmlns:mc="http://schemas.openxmlformats.org/markup-compatibility/2006" xmlns:o="urn:schemas-microsoft-com:office:office" xmlns:r="http://schemas.openxmlformats.org/officeDocument/2006/relationships" xmlns:m="http://schemas.openxmlformats.org/officeDocument/2006/math" xmlns:v="urn:schemas-microsoft-com:vml" xmlns:wp14="http://schemas.microsoft.com/office/word/2010/wordprocessingDrawing" xmlns:wp="http://schemas.openxmlformats.org/drawingml/2006/wordprocessingDrawing" xmlns:w10="urn:schemas-microsoft-com:office:word" xmlns:w="http://schemas.openxmlformats.org/wordprocessingml/2006/main" xmlns:w14="http://schemas.microsoft.com/office/word/2010/wordml" xmlns:w15="http://schemas.microsoft.com/office/word/2012/wordml" xmlns:w16se="http://schemas.microsoft.com/office/word/2015/wordml/symex" xmlns:wpg="http://schemas.microsoft.com/office/word/2010/wordprocessingGroup" xmlns:wpi="http://schemas.microsoft.com/office/word/2010/wordprocessingInk" xmlns:wne="http://schemas.microsoft.com/office/word/2006/wordml" xmlns:wps="http://schemas.microsoft.com/office/word/2010/wordprocessingShape" mc:Ignorable="w14 w15 w16se wp14">
+<w:numbering xmlns:wpc="http://schemas.microsoft.com/office/word/2010/wordprocessingCanvas" xmlns:cx="http://schemas.microsoft.com/office/drawing/2014/chartex" xmlns:cx1="http://schemas.microsoft.com/office/drawing/2015/9/8/chartex" xmlns:cx2="http://schemas.microsoft.com/office/drawing/2015/10/21/chartex" xmlns:cx3="http://schemas.microsoft.com/office/drawing/2016/5/9/chartex" xmlns:cx4="http://schemas.microsoft.com/office/drawing/2016/5/10/chartex" xmlns:cx5="http://schemas.microsoft.com/office/drawing/2016/5/11/chartex" xmlns:cx6="http://schemas.microsoft.com/office/drawing/2016/5/12/chartex" xmlns:cx7="http://schemas.microsoft.com/office/drawing/2016/5/13/chartex" xmlns:cx8="http://schemas.microsoft.com/office/drawing/2016/5/14/chartex" xmlns:mc="http://schemas.openxmlformats.org/markup-compatibility/2006" xmlns:aink="http://schemas.microsoft.com/office/drawing/2016/ink" xmlns:am3d="http://schemas.microsoft.com/office/drawing/2017/model3d" xmlns:o="urn:schemas-microsoft-com:office:office" xmlns:oel="http://schemas.microsoft.com/office/2019/extlst" xmlns:r="http://schemas.openxmlformats.org/officeDocument/2006/relationships" xmlns:m="http://schemas.openxmlformats.org/officeDocument/2006/math" xmlns:v="urn:schemas-microsoft-com:vml" xmlns:wp14="http://schemas.microsoft.com/office/word/2010/wordprocessingDrawing" xmlns:wp="http://schemas.openxmlformats.org/drawingml/2006/wordprocessingDrawing" xmlns:w10="urn:schemas-microsoft-com:office:word" xmlns:w="http://schemas.openxmlformats.org/wordprocessingml/2006/main" xmlns:w14="http://schemas.microsoft.com/office/word/2010/wordml" xmlns:w15="http://schemas.microsoft.com/office/word/2012/wordml" xmlns:w16cex="http://schemas.microsoft.com/office/word/2018/wordml/cex" xmlns:w16cid="http://schemas.microsoft.com/office/word/2016/wordml/cid" xmlns:w16="http://schemas.microsoft.com/office/word/2018/wordml" xmlns:w16sdtdh="http://schemas.microsoft.com/office/word/2020/wordml/sdtdatahash" xmlns:w16se="http://schemas.microsoft.com/office/word/2015/wordml/symex" xmlns:wpg="http://schemas.microsoft.com/office/word/2010/wordprocessingGroup" xmlns:wpi="http://schemas.microsoft.com/office/word/2010/wordprocessingInk" xmlns:wne="http://schemas.microsoft.com/office/word/2006/wordml" xmlns:wps="http://schemas.microsoft.com/office/word/2010/wordprocessingShape" mc:Ignorable="w14 w15 w16se w16cid w16 w16cex w16sdtdh wp14">
   <w:abstractNum w:abstractNumId="0" w15:restartNumberingAfterBreak="0">
+    <w:nsid w:val="107E54CB"/>
+    <w:multiLevelType w:val="hybridMultilevel"/>
+    <w:tmpl w:val="8F6E1B86"/>
+    <w:lvl w:ilvl="0" w:tplc="F58CC378">
+      <w:numFmt w:val="bullet"/>
+      <w:lvlText w:val="-"/>
+      <w:lvlJc w:val="left"/>
+      <w:pPr>
+        <w:ind w:left="720" w:hanging="360"/>
+      </w:pPr>
+      <w:rPr>
+        <w:rFonts w:ascii="Calibri" w:eastAsiaTheme="minorHAnsi" w:hAnsi="Calibri" w:cs="Calibri" w:hint="default"/>
+      </w:rPr>
+    </w:lvl>
+    <w:lvl w:ilvl="1" w:tplc="04130003" w:tentative="1">
+      <w:start w:val="1"/>
+      <w:numFmt w:val="bullet"/>
+      <w:lvlText w:val="o"/>
+      <w:lvlJc w:val="left"/>
+      <w:pPr>
+        <w:ind w:left="1440" w:hanging="360"/>
+      </w:pPr>
+      <w:rPr>
+        <w:rFonts w:ascii="Courier New" w:hAnsi="Courier New" w:cs="Courier New" w:hint="default"/>
+      </w:rPr>
+    </w:lvl>
+    <w:lvl w:ilvl="2" w:tplc="04130005" w:tentative="1">
+      <w:start w:val="1"/>
+      <w:numFmt w:val="bullet"/>
+      <w:lvlText w:val=""/>
+      <w:lvlJc w:val="left"/>
+      <w:pPr>
+        <w:ind w:left="2160" w:hanging="360"/>
+      </w:pPr>
+      <w:rPr>
+        <w:rFonts w:ascii="Wingdings" w:hAnsi="Wingdings" w:hint="default"/>
+      </w:rPr>
+    </w:lvl>
+    <w:lvl w:ilvl="3" w:tplc="04130001" w:tentative="1">
+      <w:start w:val="1"/>
+      <w:numFmt w:val="bullet"/>
+      <w:lvlText w:val=""/>
+      <w:lvlJc w:val="left"/>
+      <w:pPr>
+        <w:ind w:left="2880" w:hanging="360"/>
+      </w:pPr>
+      <w:rPr>
+        <w:rFonts w:ascii="Symbol" w:hAnsi="Symbol" w:hint="default"/>
+      </w:rPr>
+    </w:lvl>
+    <w:lvl w:ilvl="4" w:tplc="04130003" w:tentative="1">
+      <w:start w:val="1"/>
+      <w:numFmt w:val="bullet"/>
+      <w:lvlText w:val="o"/>
+      <w:lvlJc w:val="left"/>
+      <w:pPr>
+        <w:ind w:left="3600" w:hanging="360"/>
+      </w:pPr>
+      <w:rPr>
+        <w:rFonts w:ascii="Courier New" w:hAnsi="Courier New" w:cs="Courier New" w:hint="default"/>
+      </w:rPr>
+    </w:lvl>
+    <w:lvl w:ilvl="5" w:tplc="04130005" w:tentative="1">
+      <w:start w:val="1"/>
+      <w:numFmt w:val="bullet"/>
+      <w:lvlText w:val=""/>
+      <w:lvlJc w:val="left"/>
+      <w:pPr>
+        <w:ind w:left="4320" w:hanging="360"/>
+      </w:pPr>
+      <w:rPr>
+        <w:rFonts w:ascii="Wingdings" w:hAnsi="Wingdings" w:hint="default"/>
+      </w:rPr>
+    </w:lvl>
+    <w:lvl w:ilvl="6" w:tplc="04130001" w:tentative="1">
+      <w:start w:val="1"/>
+      <w:numFmt w:val="bullet"/>
+      <w:lvlText w:val=""/>
+      <w:lvlJc w:val="left"/>
+      <w:pPr>
+        <w:ind w:left="5040" w:hanging="360"/>
+      </w:pPr>
+      <w:rPr>
+        <w:rFonts w:ascii="Symbol" w:hAnsi="Symbol" w:hint="default"/>
+      </w:rPr>
+    </w:lvl>
+    <w:lvl w:ilvl="7" w:tplc="04130003" w:tentative="1">
+      <w:start w:val="1"/>
+      <w:numFmt w:val="bullet"/>
+      <w:lvlText w:val="o"/>
+      <w:lvlJc w:val="left"/>
+      <w:pPr>
+        <w:ind w:left="5760" w:hanging="360"/>
+      </w:pPr>
+      <w:rPr>
+        <w:rFonts w:ascii="Courier New" w:hAnsi="Courier New" w:cs="Courier New" w:hint="default"/>
+      </w:rPr>
+    </w:lvl>
+    <w:lvl w:ilvl="8" w:tplc="04130005" w:tentative="1">
+      <w:start w:val="1"/>
+      <w:numFmt w:val="bullet"/>
+      <w:lvlText w:val=""/>
+      <w:lvlJc w:val="left"/>
+      <w:pPr>
+        <w:ind w:left="6480" w:hanging="360"/>
+      </w:pPr>
+      <w:rPr>
+        <w:rFonts w:ascii="Wingdings" w:hAnsi="Wingdings" w:hint="default"/>
+      </w:rPr>
+    </w:lvl>
+  </w:abstractNum>
+  <w:abstractNum w:abstractNumId="1" w15:restartNumberingAfterBreak="0">
     <w:nsid w:val="344D2E88"/>
     <w:multiLevelType w:val="hybridMultilevel"/>
     <w:tmpl w:val="A8FAFDC6"/>
@@ -1591,14 +1875,17 @@
       </w:rPr>
     </w:lvl>
   </w:abstractNum>
-  <w:num w:numId="1">
+  <w:num w:numId="1" w16cid:durableId="129977828">
+    <w:abstractNumId w:val="1"/>
+  </w:num>
+  <w:num w:numId="2" w16cid:durableId="755248417">
     <w:abstractNumId w:val="0"/>
   </w:num>
 </w:numbering>
 </file>
 
 <file path=word/styles.xml><?xml version="1.0" encoding="utf-8"?>
-<w:styles xmlns:mc="http://schemas.openxmlformats.org/markup-compatibility/2006" xmlns:r="http://schemas.openxmlformats.org/officeDocument/2006/relationships" xmlns:w="http://schemas.openxmlformats.org/wordprocessingml/2006/main" xmlns:w14="http://schemas.microsoft.com/office/word/2010/wordml" xmlns:w15="http://schemas.microsoft.com/office/word/2012/wordml" xmlns:w16se="http://schemas.microsoft.com/office/word/2015/wordml/symex" mc:Ignorable="w14 w15 w16se">
+<w:styles xmlns:mc="http://schemas.openxmlformats.org/markup-compatibility/2006" xmlns:r="http://schemas.openxmlformats.org/officeDocument/2006/relationships" xmlns:w="http://schemas.openxmlformats.org/wordprocessingml/2006/main" xmlns:w14="http://schemas.microsoft.com/office/word/2010/wordml" xmlns:w15="http://schemas.microsoft.com/office/word/2012/wordml" xmlns:w16cex="http://schemas.microsoft.com/office/word/2018/wordml/cex" xmlns:w16cid="http://schemas.microsoft.com/office/word/2016/wordml/cid" xmlns:w16="http://schemas.microsoft.com/office/word/2018/wordml" xmlns:w16sdtdh="http://schemas.microsoft.com/office/word/2020/wordml/sdtdatahash" xmlns:w16se="http://schemas.microsoft.com/office/word/2015/wordml/symex" mc:Ignorable="w14 w15 w16se w16cid w16 w16cex w16sdtdh">
   <w:docDefaults>
     <w:rPrDefault>
       <w:rPr>
@@ -1616,7 +1903,7 @@
       </w:pPr>
     </w:pPrDefault>
   </w:docDefaults>
-  <w:latentStyles w:defLockedState="0" w:defUIPriority="99" w:defSemiHidden="0" w:defUnhideWhenUsed="0" w:defQFormat="0" w:count="371">
+  <w:latentStyles w:defLockedState="0" w:defUIPriority="99" w:defSemiHidden="0" w:defUnhideWhenUsed="0" w:defQFormat="0" w:count="376">
     <w:lsdException w:name="Normal" w:uiPriority="0" w:qFormat="1"/>
     <w:lsdException w:name="heading 1" w:uiPriority="9" w:qFormat="1"/>
     <w:lsdException w:name="heading 2" w:semiHidden="1" w:uiPriority="9" w:unhideWhenUsed="1" w:qFormat="1"/>
@@ -1988,19 +2275,24 @@
     <w:lsdException w:name="List Table 5 Dark Accent 6" w:uiPriority="50"/>
     <w:lsdException w:name="List Table 6 Colorful Accent 6" w:uiPriority="51"/>
     <w:lsdException w:name="List Table 7 Colorful Accent 6" w:uiPriority="52"/>
+    <w:lsdException w:name="Mention" w:semiHidden="1" w:unhideWhenUsed="1"/>
+    <w:lsdException w:name="Smart Hyperlink" w:semiHidden="1" w:unhideWhenUsed="1"/>
+    <w:lsdException w:name="Hashtag" w:semiHidden="1" w:unhideWhenUsed="1"/>
+    <w:lsdException w:name="Unresolved Mention" w:semiHidden="1" w:unhideWhenUsed="1"/>
+    <w:lsdException w:name="Smart Link" w:semiHidden="1" w:unhideWhenUsed="1"/>
   </w:latentStyles>
-  <w:style w:type="paragraph" w:default="1" w:styleId="Normal">
+  <w:style w:type="paragraph" w:default="1" w:styleId="Standaard">
     <w:name w:val="Normal"/>
     <w:qFormat/>
     <w:rPr>
       <w:lang w:val="en-GB"/>
     </w:rPr>
   </w:style>
-  <w:style w:type="paragraph" w:styleId="Heading1">
+  <w:style w:type="paragraph" w:styleId="Kop1">
     <w:name w:val="heading 1"/>
-    <w:basedOn w:val="Normal"/>
-    <w:next w:val="Normal"/>
-    <w:link w:val="Heading1Char"/>
+    <w:basedOn w:val="Standaard"/>
+    <w:next w:val="Standaard"/>
+    <w:link w:val="Kop1Char"/>
     <w:uiPriority w:val="9"/>
     <w:qFormat/>
     <w:rsid w:val="00DD304A"/>
@@ -2017,11 +2309,11 @@
       <w:szCs w:val="32"/>
     </w:rPr>
   </w:style>
-  <w:style w:type="paragraph" w:styleId="Heading2">
+  <w:style w:type="paragraph" w:styleId="Kop2">
     <w:name w:val="heading 2"/>
-    <w:basedOn w:val="Normal"/>
-    <w:next w:val="Normal"/>
-    <w:link w:val="Heading2Char"/>
+    <w:basedOn w:val="Standaard"/>
+    <w:next w:val="Standaard"/>
+    <w:link w:val="Kop2Char"/>
     <w:uiPriority w:val="9"/>
     <w:unhideWhenUsed/>
     <w:qFormat/>
@@ -2039,13 +2331,13 @@
       <w:szCs w:val="26"/>
     </w:rPr>
   </w:style>
-  <w:style w:type="character" w:default="1" w:styleId="DefaultParagraphFont">
+  <w:style w:type="character" w:default="1" w:styleId="Standaardalinea-lettertype">
     <w:name w:val="Default Paragraph Font"/>
     <w:uiPriority w:val="1"/>
     <w:semiHidden/>
     <w:unhideWhenUsed/>
   </w:style>
-  <w:style w:type="table" w:default="1" w:styleId="TableNormal">
+  <w:style w:type="table" w:default="1" w:styleId="Standaardtabel">
     <w:name w:val="Normal Table"/>
     <w:uiPriority w:val="99"/>
     <w:semiHidden/>
@@ -2060,15 +2352,15 @@
       </w:tblCellMar>
     </w:tblPr>
   </w:style>
-  <w:style w:type="numbering" w:default="1" w:styleId="NoList">
+  <w:style w:type="numbering" w:default="1" w:styleId="Geenlijst">
     <w:name w:val="No List"/>
     <w:uiPriority w:val="99"/>
     <w:semiHidden/>
     <w:unhideWhenUsed/>
   </w:style>
-  <w:style w:type="paragraph" w:styleId="NoSpacing">
+  <w:style w:type="paragraph" w:styleId="Geenafstand">
     <w:name w:val="No Spacing"/>
-    <w:link w:val="NoSpacingChar"/>
+    <w:link w:val="GeenafstandChar"/>
     <w:uiPriority w:val="1"/>
     <w:qFormat/>
     <w:rsid w:val="00DD304A"/>
@@ -2081,10 +2373,10 @@
       <w14:ligatures w14:val="none"/>
     </w:rPr>
   </w:style>
-  <w:style w:type="character" w:customStyle="1" w:styleId="NoSpacingChar">
-    <w:name w:val="No Spacing Char"/>
-    <w:basedOn w:val="DefaultParagraphFont"/>
-    <w:link w:val="NoSpacing"/>
+  <w:style w:type="character" w:customStyle="1" w:styleId="GeenafstandChar">
+    <w:name w:val="Geen afstand Char"/>
+    <w:basedOn w:val="Standaardalinea-lettertype"/>
+    <w:link w:val="Geenafstand"/>
     <w:uiPriority w:val="1"/>
     <w:rsid w:val="00DD304A"/>
     <w:rPr>
@@ -2096,13 +2388,13 @@
   </w:style>
   <w:style w:type="character" w:customStyle="1" w:styleId="ui-provider">
     <w:name w:val="ui-provider"/>
-    <w:basedOn w:val="DefaultParagraphFont"/>
+    <w:basedOn w:val="Standaardalinea-lettertype"/>
     <w:rsid w:val="00DD304A"/>
   </w:style>
-  <w:style w:type="character" w:customStyle="1" w:styleId="Heading1Char">
-    <w:name w:val="Heading 1 Char"/>
-    <w:basedOn w:val="DefaultParagraphFont"/>
-    <w:link w:val="Heading1"/>
+  <w:style w:type="character" w:customStyle="1" w:styleId="Kop1Char">
+    <w:name w:val="Kop 1 Char"/>
+    <w:basedOn w:val="Standaardalinea-lettertype"/>
+    <w:link w:val="Kop1"/>
     <w:uiPriority w:val="9"/>
     <w:rsid w:val="00DD304A"/>
     <w:rPr>
@@ -2113,10 +2405,10 @@
       <w:lang w:val="en-GB"/>
     </w:rPr>
   </w:style>
-  <w:style w:type="paragraph" w:styleId="TOCHeading">
+  <w:style w:type="paragraph" w:styleId="Kopvaninhoudsopgave">
     <w:name w:val="TOC Heading"/>
-    <w:basedOn w:val="Heading1"/>
-    <w:next w:val="Normal"/>
+    <w:basedOn w:val="Kop1"/>
+    <w:next w:val="Standaard"/>
     <w:uiPriority w:val="39"/>
     <w:unhideWhenUsed/>
     <w:qFormat/>
@@ -2132,10 +2424,10 @@
       <w14:ligatures w14:val="none"/>
     </w:rPr>
   </w:style>
-  <w:style w:type="character" w:customStyle="1" w:styleId="Heading2Char">
-    <w:name w:val="Heading 2 Char"/>
-    <w:basedOn w:val="DefaultParagraphFont"/>
-    <w:link w:val="Heading2"/>
+  <w:style w:type="character" w:customStyle="1" w:styleId="Kop2Char">
+    <w:name w:val="Kop 2 Char"/>
+    <w:basedOn w:val="Standaardalinea-lettertype"/>
+    <w:link w:val="Kop2"/>
     <w:uiPriority w:val="9"/>
     <w:rsid w:val="006B1A3C"/>
     <w:rPr>
@@ -2148,7 +2440,7 @@
   </w:style>
   <w:style w:type="character" w:styleId="Hyperlink">
     <w:name w:val="Hyperlink"/>
-    <w:basedOn w:val="DefaultParagraphFont"/>
+    <w:basedOn w:val="Standaardalinea-lettertype"/>
     <w:uiPriority w:val="99"/>
     <w:unhideWhenUsed/>
     <w:rsid w:val="000933CC"/>
@@ -2157,9 +2449,9 @@
       <w:u w:val="single"/>
     </w:rPr>
   </w:style>
-  <w:style w:type="character" w:customStyle="1" w:styleId="UnresolvedMention">
-    <w:name w:val="Unresolved Mention"/>
-    <w:basedOn w:val="DefaultParagraphFont"/>
+  <w:style w:type="character" w:customStyle="1" w:styleId="Onopgelostemelding1">
+    <w:name w:val="Onopgeloste melding1"/>
+    <w:basedOn w:val="Standaardalinea-lettertype"/>
     <w:uiPriority w:val="99"/>
     <w:semiHidden/>
     <w:unhideWhenUsed/>
@@ -2169,9 +2461,9 @@
       <w:shd w:val="clear" w:color="auto" w:fill="E1DFDD"/>
     </w:rPr>
   </w:style>
-  <w:style w:type="paragraph" w:styleId="ListParagraph">
+  <w:style w:type="paragraph" w:styleId="Lijstalinea">
     <w:name w:val="List Paragraph"/>
-    <w:basedOn w:val="Normal"/>
+    <w:basedOn w:val="Standaard"/>
     <w:uiPriority w:val="34"/>
     <w:qFormat/>
     <w:rsid w:val="004A645B"/>
@@ -2180,10 +2472,10 @@
       <w:contextualSpacing/>
     </w:pPr>
   </w:style>
-  <w:style w:type="paragraph" w:styleId="TOC1">
+  <w:style w:type="paragraph" w:styleId="Inhopg1">
     <w:name w:val="toc 1"/>
-    <w:basedOn w:val="Normal"/>
-    <w:next w:val="Normal"/>
+    <w:basedOn w:val="Standaard"/>
+    <w:next w:val="Standaard"/>
     <w:autoRedefine/>
     <w:uiPriority w:val="39"/>
     <w:unhideWhenUsed/>
@@ -2192,10 +2484,10 @@
       <w:spacing w:after="100"/>
     </w:pPr>
   </w:style>
-  <w:style w:type="paragraph" w:styleId="TOC2">
+  <w:style w:type="paragraph" w:styleId="Inhopg2">
     <w:name w:val="toc 2"/>
-    <w:basedOn w:val="Normal"/>
-    <w:next w:val="Normal"/>
+    <w:basedOn w:val="Standaard"/>
+    <w:next w:val="Standaard"/>
     <w:autoRedefine/>
     <w:uiPriority w:val="39"/>
     <w:unhideWhenUsed/>
@@ -2205,11 +2497,23 @@
       <w:ind w:left="220"/>
     </w:pPr>
   </w:style>
+  <w:style w:type="character" w:styleId="Onopgelostemelding">
+    <w:name w:val="Unresolved Mention"/>
+    <w:basedOn w:val="Standaardalinea-lettertype"/>
+    <w:uiPriority w:val="99"/>
+    <w:semiHidden/>
+    <w:unhideWhenUsed/>
+    <w:rsid w:val="00147EE9"/>
+    <w:rPr>
+      <w:color w:val="605E5C"/>
+      <w:shd w:val="clear" w:color="auto" w:fill="E1DFDD"/>
+    </w:rPr>
+  </w:style>
 </w:styles>
 </file>
 
 <file path=word/glossary/document.xml><?xml version="1.0" encoding="utf-8"?>
-<w:glossaryDocument xmlns:wpc="http://schemas.microsoft.com/office/word/2010/wordprocessingCanvas" xmlns:cx="http://schemas.microsoft.com/office/drawing/2014/chartex" xmlns:mc="http://schemas.openxmlformats.org/markup-compatibility/2006" xmlns:o="urn:schemas-microsoft-com:office:office" xmlns:r="http://schemas.openxmlformats.org/officeDocument/2006/relationships" xmlns:m="http://schemas.openxmlformats.org/officeDocument/2006/math" xmlns:v="urn:schemas-microsoft-com:vml" xmlns:wp14="http://schemas.microsoft.com/office/word/2010/wordprocessingDrawing" xmlns:wp="http://schemas.openxmlformats.org/drawingml/2006/wordprocessingDrawing" xmlns:w10="urn:schemas-microsoft-com:office:word" xmlns:w="http://schemas.openxmlformats.org/wordprocessingml/2006/main" xmlns:w14="http://schemas.microsoft.com/office/word/2010/wordml" xmlns:w15="http://schemas.microsoft.com/office/word/2012/wordml" xmlns:w16se="http://schemas.microsoft.com/office/word/2015/wordml/symex" xmlns:wpg="http://schemas.microsoft.com/office/word/2010/wordprocessingGroup" xmlns:wpi="http://schemas.microsoft.com/office/word/2010/wordprocessingInk" xmlns:wne="http://schemas.microsoft.com/office/word/2006/wordml" xmlns:wps="http://schemas.microsoft.com/office/word/2010/wordprocessingShape" mc:Ignorable="w14 w15 w16se wp14">
+<w:glossaryDocument xmlns:wpc="http://schemas.microsoft.com/office/word/2010/wordprocessingCanvas" xmlns:cx="http://schemas.microsoft.com/office/drawing/2014/chartex" xmlns:cx1="http://schemas.microsoft.com/office/drawing/2015/9/8/chartex" xmlns:cx2="http://schemas.microsoft.com/office/drawing/2015/10/21/chartex" xmlns:cx3="http://schemas.microsoft.com/office/drawing/2016/5/9/chartex" xmlns:cx4="http://schemas.microsoft.com/office/drawing/2016/5/10/chartex" xmlns:cx5="http://schemas.microsoft.com/office/drawing/2016/5/11/chartex" xmlns:cx6="http://schemas.microsoft.com/office/drawing/2016/5/12/chartex" xmlns:cx7="http://schemas.microsoft.com/office/drawing/2016/5/13/chartex" xmlns:cx8="http://schemas.microsoft.com/office/drawing/2016/5/14/chartex" xmlns:mc="http://schemas.openxmlformats.org/markup-compatibility/2006" xmlns:aink="http://schemas.microsoft.com/office/drawing/2016/ink" xmlns:am3d="http://schemas.microsoft.com/office/drawing/2017/model3d" xmlns:o="urn:schemas-microsoft-com:office:office" xmlns:oel="http://schemas.microsoft.com/office/2019/extlst" xmlns:r="http://schemas.openxmlformats.org/officeDocument/2006/relationships" xmlns:m="http://schemas.openxmlformats.org/officeDocument/2006/math" xmlns:v="urn:schemas-microsoft-com:vml" xmlns:wp14="http://schemas.microsoft.com/office/word/2010/wordprocessingDrawing" xmlns:wp="http://schemas.openxmlformats.org/drawingml/2006/wordprocessingDrawing" xmlns:w10="urn:schemas-microsoft-com:office:word" xmlns:w="http://schemas.openxmlformats.org/wordprocessingml/2006/main" xmlns:w14="http://schemas.microsoft.com/office/word/2010/wordml" xmlns:w15="http://schemas.microsoft.com/office/word/2012/wordml" xmlns:w16cex="http://schemas.microsoft.com/office/word/2018/wordml/cex" xmlns:w16cid="http://schemas.microsoft.com/office/word/2016/wordml/cid" xmlns:w16="http://schemas.microsoft.com/office/word/2018/wordml" xmlns:w16sdtdh="http://schemas.microsoft.com/office/word/2020/wordml/sdtdatahash" xmlns:w16se="http://schemas.microsoft.com/office/word/2015/wordml/symex" xmlns:wpg="http://schemas.microsoft.com/office/word/2010/wordprocessingGroup" xmlns:wpi="http://schemas.microsoft.com/office/word/2010/wordprocessingInk" xmlns:wne="http://schemas.microsoft.com/office/word/2006/wordml" xmlns:wps="http://schemas.microsoft.com/office/word/2010/wordprocessingShape" mc:Ignorable="w14 w15 w16se w16cid w16 w16cex w16sdtdh wp14">
   <w:docParts>
     <w:docPart>
       <w:docPartPr>
@@ -2234,7 +2538,7 @@
           <w:r>
             <w:rPr>
               <w:rFonts w:asciiTheme="majorHAnsi" w:eastAsiaTheme="majorEastAsia" w:hAnsiTheme="majorHAnsi" w:cstheme="majorBidi"/>
-              <w:color w:val="5B9BD5" w:themeColor="accent1"/>
+              <w:color w:val="4472C4" w:themeColor="accent1"/>
               <w:sz w:val="88"/>
               <w:szCs w:val="88"/>
             </w:rPr>
@@ -2265,7 +2569,7 @@
           </w:pPr>
           <w:r>
             <w:rPr>
-              <w:color w:val="2E74B5" w:themeColor="accent1" w:themeShade="BF"/>
+              <w:color w:val="2F5496" w:themeColor="accent1" w:themeShade="BF"/>
               <w:sz w:val="24"/>
               <w:szCs w:val="24"/>
             </w:rPr>
@@ -2296,7 +2600,7 @@
           </w:pPr>
           <w:r>
             <w:rPr>
-              <w:color w:val="5B9BD5" w:themeColor="accent1"/>
+              <w:color w:val="4472C4" w:themeColor="accent1"/>
               <w:sz w:val="28"/>
               <w:szCs w:val="28"/>
             </w:rPr>
@@ -2327,7 +2631,7 @@
           </w:pPr>
           <w:r>
             <w:rPr>
-              <w:color w:val="5B9BD5" w:themeColor="accent1"/>
+              <w:color w:val="4472C4" w:themeColor="accent1"/>
               <w:sz w:val="28"/>
               <w:szCs w:val="28"/>
             </w:rPr>
@@ -2341,13 +2645,20 @@
 </file>
 
 <file path=word/glossary/fontTable.xml><?xml version="1.0" encoding="utf-8"?>
-<w:fonts xmlns:mc="http://schemas.openxmlformats.org/markup-compatibility/2006" xmlns:r="http://schemas.openxmlformats.org/officeDocument/2006/relationships" xmlns:w="http://schemas.openxmlformats.org/wordprocessingml/2006/main" xmlns:w14="http://schemas.microsoft.com/office/word/2010/wordml" xmlns:w15="http://schemas.microsoft.com/office/word/2012/wordml" xmlns:w16se="http://schemas.microsoft.com/office/word/2015/wordml/symex" mc:Ignorable="w14 w15 w16se">
-  <w:font w:name="Symbol">
-    <w:panose1 w:val="05050102010706020507"/>
-    <w:charset w:val="02"/>
-    <w:family w:val="roman"/>
+<w:fonts xmlns:mc="http://schemas.openxmlformats.org/markup-compatibility/2006" xmlns:r="http://schemas.openxmlformats.org/officeDocument/2006/relationships" xmlns:w="http://schemas.openxmlformats.org/wordprocessingml/2006/main" xmlns:w14="http://schemas.microsoft.com/office/word/2010/wordml" xmlns:w15="http://schemas.microsoft.com/office/word/2012/wordml" xmlns:w16cex="http://schemas.microsoft.com/office/word/2018/wordml/cex" xmlns:w16cid="http://schemas.microsoft.com/office/word/2016/wordml/cid" xmlns:w16="http://schemas.microsoft.com/office/word/2018/wordml" xmlns:w16sdtdh="http://schemas.microsoft.com/office/word/2020/wordml/sdtdatahash" xmlns:w16se="http://schemas.microsoft.com/office/word/2015/wordml/symex" mc:Ignorable="w14 w15 w16se w16cid w16 w16cex w16sdtdh">
+  <w:font w:name="Calibri">
+    <w:panose1 w:val="020F0502020204030204"/>
+    <w:charset w:val="00"/>
+    <w:family w:val="swiss"/>
     <w:pitch w:val="variable"/>
-    <w:sig w:usb0="00000000" w:usb1="10000000" w:usb2="00000000" w:usb3="00000000" w:csb0="80000000" w:csb1="00000000"/>
+    <w:sig w:usb0="E4002EFF" w:usb1="C200247B" w:usb2="00000009" w:usb3="00000000" w:csb0="000001FF" w:csb1="00000000"/>
+  </w:font>
+  <w:font w:name="Courier New">
+    <w:panose1 w:val="02070309020205020404"/>
+    <w:charset w:val="00"/>
+    <w:family w:val="modern"/>
+    <w:pitch w:val="fixed"/>
+    <w:sig w:usb0="E0002AFF" w:usb1="C0007843" w:usb2="00000009" w:usb3="00000000" w:csb0="000001FF" w:csb1="00000000"/>
   </w:font>
   <w:font w:name="Times New Roman">
     <w:panose1 w:val="02020603050405020304"/>
@@ -2356,33 +2667,26 @@
     <w:pitch w:val="variable"/>
     <w:sig w:usb0="E0002EFF" w:usb1="C000785B" w:usb2="00000009" w:usb3="00000000" w:csb0="000001FF" w:csb1="00000000"/>
   </w:font>
-  <w:font w:name="Courier New">
-    <w:panose1 w:val="02070309020205020404"/>
-    <w:charset w:val="00"/>
-    <w:family w:val="modern"/>
-    <w:pitch w:val="fixed"/>
-    <w:sig w:usb0="E0002EFF" w:usb1="C0007843" w:usb2="00000009" w:usb3="00000000" w:csb0="000001FF" w:csb1="00000000"/>
-  </w:font>
   <w:font w:name="Wingdings">
     <w:panose1 w:val="05000000000000000000"/>
+    <w:charset w:val="4D"/>
+    <w:family w:val="decorative"/>
+    <w:pitch w:val="variable"/>
+    <w:sig w:usb0="00000003" w:usb1="00000000" w:usb2="00000000" w:usb3="00000000" w:csb0="80000001" w:csb1="00000000"/>
+  </w:font>
+  <w:font w:name="Symbol">
+    <w:panose1 w:val="05050102010706020507"/>
     <w:charset w:val="02"/>
-    <w:family w:val="auto"/>
+    <w:family w:val="decorative"/>
     <w:pitch w:val="variable"/>
     <w:sig w:usb0="00000000" w:usb1="10000000" w:usb2="00000000" w:usb3="00000000" w:csb0="80000000" w:csb1="00000000"/>
-  </w:font>
-  <w:font w:name="Calibri">
-    <w:panose1 w:val="020F0502020204030204"/>
-    <w:charset w:val="00"/>
-    <w:family w:val="swiss"/>
-    <w:pitch w:val="variable"/>
-    <w:sig w:usb0="E4002EFF" w:usb1="C000247B" w:usb2="00000009" w:usb3="00000000" w:csb0="000001FF" w:csb1="00000000"/>
   </w:font>
   <w:font w:name="Calibri Light">
     <w:panose1 w:val="020F0302020204030204"/>
     <w:charset w:val="00"/>
     <w:family w:val="swiss"/>
     <w:pitch w:val="variable"/>
-    <w:sig w:usb0="E4002EFF" w:usb1="C000247B" w:usb2="00000009" w:usb3="00000000" w:csb0="000001FF" w:csb1="00000000"/>
+    <w:sig w:usb0="E4002EFF" w:usb1="C200247B" w:usb2="00000009" w:usb3="00000000" w:csb0="000001FF" w:csb1="00000000"/>
   </w:font>
   <w:font w:name="Yu Gothic Light">
     <w:altName w:val="游ゴシック Light"/>
@@ -2404,9 +2708,10 @@
 </file>
 
 <file path=word/glossary/settings.xml><?xml version="1.0" encoding="utf-8"?>
-<w:settings xmlns:mc="http://schemas.openxmlformats.org/markup-compatibility/2006" xmlns:o="urn:schemas-microsoft-com:office:office" xmlns:r="http://schemas.openxmlformats.org/officeDocument/2006/relationships" xmlns:m="http://schemas.openxmlformats.org/officeDocument/2006/math" xmlns:v="urn:schemas-microsoft-com:vml" xmlns:w10="urn:schemas-microsoft-com:office:word" xmlns:w="http://schemas.openxmlformats.org/wordprocessingml/2006/main" xmlns:w14="http://schemas.microsoft.com/office/word/2010/wordml" xmlns:w15="http://schemas.microsoft.com/office/word/2012/wordml" xmlns:w16se="http://schemas.microsoft.com/office/word/2015/wordml/symex" xmlns:sl="http://schemas.openxmlformats.org/schemaLibrary/2006/main" mc:Ignorable="w14 w15 w16se">
+<w:settings xmlns:mc="http://schemas.openxmlformats.org/markup-compatibility/2006" xmlns:o="urn:schemas-microsoft-com:office:office" xmlns:r="http://schemas.openxmlformats.org/officeDocument/2006/relationships" xmlns:m="http://schemas.openxmlformats.org/officeDocument/2006/math" xmlns:v="urn:schemas-microsoft-com:vml" xmlns:w10="urn:schemas-microsoft-com:office:word" xmlns:w="http://schemas.openxmlformats.org/wordprocessingml/2006/main" xmlns:w14="http://schemas.microsoft.com/office/word/2010/wordml" xmlns:w15="http://schemas.microsoft.com/office/word/2012/wordml" xmlns:w16cex="http://schemas.microsoft.com/office/word/2018/wordml/cex" xmlns:w16cid="http://schemas.microsoft.com/office/word/2016/wordml/cid" xmlns:w16="http://schemas.microsoft.com/office/word/2018/wordml" xmlns:w16sdtdh="http://schemas.microsoft.com/office/word/2020/wordml/sdtdatahash" xmlns:w16se="http://schemas.microsoft.com/office/word/2015/wordml/symex" xmlns:sl="http://schemas.openxmlformats.org/schemaLibrary/2006/main" mc:Ignorable="w14 w15 w16se w16cid w16 w16cex w16sdtdh">
   <w:view w:val="normal"/>
   <w:defaultTabStop w:val="720"/>
+  <w:hyphenationZone w:val="425"/>
   <w:characterSpacingControl w:val="doNotCompress"/>
   <w:compat>
     <w:useFELayout/>
@@ -2415,10 +2720,12 @@
     <w:compatSetting w:name="enableOpenTypeFeatures" w:uri="http://schemas.microsoft.com/office/word" w:val="1"/>
     <w:compatSetting w:name="doNotFlipMirrorIndents" w:uri="http://schemas.microsoft.com/office/word" w:val="1"/>
     <w:compatSetting w:name="differentiateMultirowTableHeaders" w:uri="http://schemas.microsoft.com/office/word" w:val="1"/>
+    <w:compatSetting w:name="useWord2013TrackBottomHyphenation" w:uri="http://schemas.microsoft.com/office/word" w:val="1"/>
   </w:compat>
   <w:rsids>
     <w:rsidRoot w:val="001E62C9"/>
     <w:rsid w:val="00027891"/>
+    <w:rsid w:val="00144663"/>
     <w:rsid w:val="001E62C9"/>
     <w:rsid w:val="005B4183"/>
     <w:rsid w:val="008C6585"/>
@@ -2441,14 +2748,14 @@
   </m:mathPr>
   <w:themeFontLang w:val="en-US" w:eastAsia="ja-JP"/>
   <w:clrSchemeMapping w:bg1="light1" w:t1="dark1" w:bg2="light2" w:t2="dark2" w:accent1="accent1" w:accent2="accent2" w:accent3="accent3" w:accent4="accent4" w:accent5="accent5" w:accent6="accent6" w:hyperlink="hyperlink" w:followedHyperlink="followedHyperlink"/>
-  <w:decimalSymbol w:val="."/>
-  <w:listSeparator w:val=","/>
+  <w:decimalSymbol w:val=","/>
+  <w:listSeparator w:val=";"/>
   <w15:chartTrackingRefBased/>
 </w:settings>
 </file>
 
 <file path=word/glossary/styles.xml><?xml version="1.0" encoding="utf-8"?>
-<w:styles xmlns:mc="http://schemas.openxmlformats.org/markup-compatibility/2006" xmlns:r="http://schemas.openxmlformats.org/officeDocument/2006/relationships" xmlns:w="http://schemas.openxmlformats.org/wordprocessingml/2006/main" xmlns:w14="http://schemas.microsoft.com/office/word/2010/wordml" xmlns:w15="http://schemas.microsoft.com/office/word/2012/wordml" xmlns:w16se="http://schemas.microsoft.com/office/word/2015/wordml/symex" mc:Ignorable="w14 w15 w16se">
+<w:styles xmlns:mc="http://schemas.openxmlformats.org/markup-compatibility/2006" xmlns:r="http://schemas.openxmlformats.org/officeDocument/2006/relationships" xmlns:w="http://schemas.openxmlformats.org/wordprocessingml/2006/main" xmlns:w14="http://schemas.microsoft.com/office/word/2010/wordml" xmlns:w15="http://schemas.microsoft.com/office/word/2012/wordml" xmlns:w16cex="http://schemas.microsoft.com/office/word/2018/wordml/cex" xmlns:w16cid="http://schemas.microsoft.com/office/word/2016/wordml/cid" xmlns:w16="http://schemas.microsoft.com/office/word/2018/wordml" xmlns:w16sdtdh="http://schemas.microsoft.com/office/word/2020/wordml/sdtdatahash" xmlns:w16se="http://schemas.microsoft.com/office/word/2015/wordml/symex" mc:Ignorable="w14 w15 w16se w16cid w16 w16cex w16sdtdh">
   <w:docDefaults>
     <w:rPrDefault>
       <w:rPr>
@@ -2466,7 +2773,7 @@
       </w:pPr>
     </w:pPrDefault>
   </w:docDefaults>
-  <w:latentStyles w:defLockedState="0" w:defUIPriority="99" w:defSemiHidden="0" w:defUnhideWhenUsed="0" w:defQFormat="0" w:count="371">
+  <w:latentStyles w:defLockedState="0" w:defUIPriority="99" w:defSemiHidden="0" w:defUnhideWhenUsed="0" w:defQFormat="0" w:count="376">
     <w:lsdException w:name="Normal" w:uiPriority="0" w:qFormat="1"/>
     <w:lsdException w:name="heading 1" w:uiPriority="9" w:qFormat="1"/>
     <w:lsdException w:name="heading 2" w:semiHidden="1" w:uiPriority="9" w:unhideWhenUsed="1" w:qFormat="1"/>
@@ -2838,18 +3145,23 @@
     <w:lsdException w:name="List Table 5 Dark Accent 6" w:uiPriority="50"/>
     <w:lsdException w:name="List Table 6 Colorful Accent 6" w:uiPriority="51"/>
     <w:lsdException w:name="List Table 7 Colorful Accent 6" w:uiPriority="52"/>
+    <w:lsdException w:name="Mention" w:semiHidden="1" w:unhideWhenUsed="1"/>
+    <w:lsdException w:name="Smart Hyperlink" w:semiHidden="1" w:unhideWhenUsed="1"/>
+    <w:lsdException w:name="Hashtag" w:semiHidden="1" w:unhideWhenUsed="1"/>
+    <w:lsdException w:name="Unresolved Mention" w:semiHidden="1" w:unhideWhenUsed="1"/>
+    <w:lsdException w:name="Smart Link" w:semiHidden="1" w:unhideWhenUsed="1"/>
   </w:latentStyles>
-  <w:style w:type="paragraph" w:default="1" w:styleId="Normal">
+  <w:style w:type="paragraph" w:default="1" w:styleId="Standaard">
     <w:name w:val="Normal"/>
     <w:qFormat/>
   </w:style>
-  <w:style w:type="character" w:default="1" w:styleId="DefaultParagraphFont">
+  <w:style w:type="character" w:default="1" w:styleId="Standaardalinea-lettertype">
     <w:name w:val="Default Paragraph Font"/>
     <w:uiPriority w:val="1"/>
     <w:semiHidden/>
     <w:unhideWhenUsed/>
   </w:style>
-  <w:style w:type="table" w:default="1" w:styleId="TableNormal">
+  <w:style w:type="table" w:default="1" w:styleId="Standaardtabel">
     <w:name w:val="Normal Table"/>
     <w:uiPriority w:val="99"/>
     <w:semiHidden/>
@@ -2864,7 +3176,7 @@
       </w:tblCellMar>
     </w:tblPr>
   </w:style>
-  <w:style w:type="numbering" w:default="1" w:styleId="NoList">
+  <w:style w:type="numbering" w:default="1" w:styleId="Geenlijst">
     <w:name w:val="No List"/>
     <w:uiPriority w:val="99"/>
     <w:semiHidden/>
@@ -2890,7 +3202,7 @@
 </file>
 
 <file path=word/glossary/webSettings.xml><?xml version="1.0" encoding="utf-8"?>
-<w:webSettings xmlns:mc="http://schemas.openxmlformats.org/markup-compatibility/2006" xmlns:r="http://schemas.openxmlformats.org/officeDocument/2006/relationships" xmlns:w="http://schemas.openxmlformats.org/wordprocessingml/2006/main" xmlns:w14="http://schemas.microsoft.com/office/word/2010/wordml" xmlns:w15="http://schemas.microsoft.com/office/word/2012/wordml" xmlns:w16se="http://schemas.microsoft.com/office/word/2015/wordml/symex" mc:Ignorable="w14 w15 w16se">
+<w:webSettings xmlns:mc="http://schemas.openxmlformats.org/markup-compatibility/2006" xmlns:r="http://schemas.openxmlformats.org/officeDocument/2006/relationships" xmlns:w="http://schemas.openxmlformats.org/wordprocessingml/2006/main" xmlns:w14="http://schemas.microsoft.com/office/word/2010/wordml" xmlns:w15="http://schemas.microsoft.com/office/word/2012/wordml" xmlns:w16cex="http://schemas.microsoft.com/office/word/2018/wordml/cex" xmlns:w16cid="http://schemas.microsoft.com/office/word/2016/wordml/cid" xmlns:w16="http://schemas.microsoft.com/office/word/2018/wordml" xmlns:w16sdtdh="http://schemas.microsoft.com/office/word/2020/wordml/sdtdatahash" xmlns:w16se="http://schemas.microsoft.com/office/word/2015/wordml/symex" mc:Ignorable="w14 w15 w16se w16cid w16 w16cex w16sdtdh">
   <w:optimizeForBrowser/>
   <w:allowPNG/>
 </w:webSettings>

</xml_diff>